<commit_message>
start working on step 3: add confusion matrix and histogram
</commit_message>
<xml_diff>
--- a/HW3.docx
+++ b/HW3.docx
@@ -500,7 +500,6 @@
                 <w:rFonts w:ascii="David" w:hAnsi="David" w:cs="David"/>
                 <w:sz w:val="32"/>
                 <w:szCs w:val="32"/>
-                <w:rtl/>
               </w:rPr>
             </w:pPr>
           </w:p>
@@ -922,7 +921,30 @@
           <w:rFonts w:ascii="David" w:hAnsi="David" w:cs="David" w:hint="cs"/>
           <w:rtl/>
         </w:rPr>
-        <w:t>תואם את מספור השלבים בפונקציית</w:t>
+        <w:t xml:space="preserve">תואם את מספור השלבים </w:t>
+      </w:r>
+      <w:proofErr w:type="spellStart"/>
+      <w:r>
+        <w:rPr>
+          <w:rFonts w:ascii="David" w:hAnsi="David" w:cs="David" w:hint="cs"/>
+          <w:rtl/>
+        </w:rPr>
+        <w:t>בפו</w:t>
+      </w:r>
+      <w:r>
+        <w:rPr>
+          <w:rFonts w:ascii="David" w:hAnsi="David" w:cs="David" w:hint="cs"/>
+          <w:rtl/>
+        </w:rPr>
+        <w:t>נ</w:t>
+      </w:r>
+      <w:proofErr w:type="spellEnd"/>
+      <w:r>
+        <w:rPr>
+          <w:rFonts w:ascii="David" w:hAnsi="David" w:cs="David" w:hint="cs"/>
+          <w:rtl/>
+        </w:rPr>
+        <w:t>'</w:t>
       </w:r>
       <w:r>
         <w:rPr>
@@ -933,13 +955,6 @@
       </w:r>
       <w:r>
         <w:rPr>
-          <w:rFonts w:ascii="David" w:hAnsi="David" w:cs="David" w:hint="cs"/>
-          <w:rtl/>
-        </w:rPr>
-        <w:t>ה-</w:t>
-      </w:r>
-      <w:r>
-        <w:rPr>
           <w:rFonts w:ascii="David" w:hAnsi="David" w:cs="David"/>
         </w:rPr>
         <w:t>main</w:t>
@@ -949,20 +964,26 @@
           <w:rFonts w:ascii="David" w:hAnsi="David" w:cs="David" w:hint="cs"/>
           <w:rtl/>
         </w:rPr>
-        <w:t xml:space="preserve"> (בקובץ </w:t>
-      </w:r>
-      <w:r>
-        <w:rPr>
-          <w:rFonts w:ascii="David" w:hAnsi="David" w:cs="David"/>
-        </w:rPr>
-        <w:t>main.py</w:t>
-      </w:r>
-      <w:r>
-        <w:rPr>
-          <w:rFonts w:ascii="David" w:hAnsi="David" w:cs="David" w:hint="cs"/>
-          <w:rtl/>
-        </w:rPr>
-        <w:t>).</w:t>
+        <w:t xml:space="preserve"> בקובץ </w:t>
+      </w:r>
+      <w:r>
+        <w:rPr>
+          <w:rFonts w:ascii="David" w:hAnsi="David" w:cs="David"/>
+        </w:rPr>
+        <w:t>modeling</w:t>
+      </w:r>
+      <w:r>
+        <w:rPr>
+          <w:rFonts w:ascii="David" w:hAnsi="David" w:cs="David"/>
+        </w:rPr>
+        <w:t>.py</w:t>
+      </w:r>
+      <w:r>
+        <w:rPr>
+          <w:rFonts w:ascii="David" w:hAnsi="David" w:cs="David" w:hint="cs"/>
+          <w:rtl/>
+        </w:rPr>
+        <w:t>.</w:t>
       </w:r>
     </w:p>
     <w:p>
@@ -976,7 +997,6 @@
         <w:jc w:val="both"/>
         <w:rPr>
           <w:rFonts w:ascii="David" w:hAnsi="David" w:cs="David"/>
-          <w:rtl/>
         </w:rPr>
       </w:pPr>
       <w:r>
@@ -1081,118 +1101,6 @@
           <w:rtl/>
         </w:rPr>
         <w:t>.</w:t>
-      </w:r>
-    </w:p>
-    <w:p>
-      <w:pPr>
-        <w:spacing w:after="0" w:line="360" w:lineRule="auto"/>
-        <w:jc w:val="both"/>
-        <w:rPr>
-          <w:rFonts w:ascii="David" w:hAnsi="David" w:cs="David"/>
-          <w:rtl/>
-        </w:rPr>
-      </w:pPr>
-    </w:p>
-    <w:p>
-      <w:pPr>
-        <w:spacing w:after="0" w:line="360" w:lineRule="auto"/>
-        <w:jc w:val="both"/>
-        <w:rPr>
-          <w:rFonts w:ascii="David" w:hAnsi="David" w:cs="David"/>
-          <w:b/>
-          <w:bCs/>
-          <w:color w:val="0070C0"/>
-          <w:rtl/>
-        </w:rPr>
-      </w:pPr>
-      <w:r>
-        <w:rPr>
-          <w:rFonts w:ascii="David" w:hAnsi="David" w:cs="David" w:hint="cs"/>
-          <w:b/>
-          <w:bCs/>
-          <w:color w:val="0070C0"/>
-          <w:rtl/>
-        </w:rPr>
-        <w:t>שלב</w:t>
-      </w:r>
-      <w:r>
-        <w:rPr>
-          <w:rFonts w:ascii="David" w:hAnsi="David" w:cs="David" w:hint="cs"/>
-          <w:b/>
-          <w:bCs/>
-          <w:color w:val="0070C0"/>
-          <w:rtl/>
-        </w:rPr>
-        <w:t xml:space="preserve"> 1: </w:t>
-      </w:r>
-      <w:r>
-        <w:rPr>
-          <w:rFonts w:ascii="David" w:hAnsi="David" w:cs="David" w:hint="cs"/>
-          <w:b/>
-          <w:bCs/>
-          <w:rtl/>
-        </w:rPr>
-        <w:t>טעינת המידע מהקובץ ה-</w:t>
-      </w:r>
-      <w:r>
-        <w:rPr>
-          <w:rFonts w:ascii="David" w:hAnsi="David" w:cs="David"/>
-          <w:b/>
-          <w:bCs/>
-        </w:rPr>
-        <w:t>ElectionsData.csv</w:t>
-      </w:r>
-      <w:r>
-        <w:rPr>
-          <w:rFonts w:ascii="David" w:hAnsi="David" w:cs="David" w:hint="cs"/>
-          <w:b/>
-          <w:bCs/>
-          <w:rtl/>
-        </w:rPr>
-        <w:t xml:space="preserve">, חלוקתו ל-3 קבוצות של </w:t>
-      </w:r>
-      <w:r>
-        <w:rPr>
-          <w:rFonts w:ascii="David" w:hAnsi="David" w:cs="David"/>
-          <w:b/>
-          <w:bCs/>
-        </w:rPr>
-        <w:t>train/validation/test</w:t>
-      </w:r>
-      <w:r>
-        <w:rPr>
-          <w:rFonts w:ascii="David" w:hAnsi="David" w:cs="David" w:hint="cs"/>
-          <w:b/>
-          <w:bCs/>
-          <w:rtl/>
-        </w:rPr>
-        <w:t>, ועיבוד המידע בהתאם לתרגיל הקודם ולקבוצת ה-</w:t>
-      </w:r>
-      <w:r>
-        <w:rPr>
-          <w:rFonts w:ascii="David" w:hAnsi="David" w:cs="David"/>
-          <w:b/>
-          <w:bCs/>
-        </w:rPr>
-        <w:t>features</w:t>
-      </w:r>
-      <w:r>
-        <w:rPr>
-          <w:rFonts w:ascii="David" w:hAnsi="David" w:cs="David" w:hint="cs"/>
-          <w:b/>
-          <w:bCs/>
-          <w:rtl/>
-        </w:rPr>
-        <w:t xml:space="preserve"> המצומצמת שנתונה בתרגיל</w:t>
-      </w:r>
-      <w:r>
-        <w:rPr>
-          <w:rFonts w:ascii="David" w:hAnsi="David" w:cs="David" w:hint="cs"/>
-          <w:b/>
-          <w:bCs/>
-          <w:rtl/>
-        </w:rPr>
-        <w:t xml:space="preserve">. </w:t>
       </w:r>
     </w:p>
     <w:p>
@@ -1206,6 +1114,140 @@
         <w:jc w:val="both"/>
         <w:rPr>
           <w:rFonts w:ascii="David" w:hAnsi="David" w:cs="David"/>
+          <w:rtl/>
+        </w:rPr>
+      </w:pPr>
+      <w:r>
+        <w:rPr>
+          <w:rFonts w:ascii="David" w:hAnsi="David" w:cs="David" w:hint="cs"/>
+          <w:rtl/>
+        </w:rPr>
+        <w:t>בסוף דו"ח זה צירפנו הסבר על מבנה תיקיית ההגשה והקבצים שבה.</w:t>
+      </w:r>
+    </w:p>
+    <w:p>
+      <w:pPr>
+        <w:spacing w:after="0" w:line="360" w:lineRule="auto"/>
+        <w:jc w:val="both"/>
+        <w:rPr>
+          <w:rFonts w:ascii="David" w:hAnsi="David" w:cs="David"/>
+          <w:rtl/>
+        </w:rPr>
+      </w:pPr>
+    </w:p>
+    <w:p>
+      <w:pPr>
+        <w:spacing w:after="0" w:line="360" w:lineRule="auto"/>
+        <w:jc w:val="both"/>
+        <w:rPr>
+          <w:rFonts w:ascii="David" w:hAnsi="David" w:cs="David"/>
+          <w:b/>
+          <w:bCs/>
+          <w:color w:val="0070C0"/>
+          <w:rtl/>
+        </w:rPr>
+      </w:pPr>
+      <w:r>
+        <w:rPr>
+          <w:rFonts w:ascii="David" w:hAnsi="David" w:cs="David" w:hint="cs"/>
+          <w:b/>
+          <w:bCs/>
+          <w:color w:val="0070C0"/>
+          <w:rtl/>
+        </w:rPr>
+        <w:t>שלב</w:t>
+      </w:r>
+      <w:r>
+        <w:rPr>
+          <w:rFonts w:ascii="David" w:hAnsi="David" w:cs="David" w:hint="cs"/>
+          <w:b/>
+          <w:bCs/>
+          <w:color w:val="0070C0"/>
+          <w:rtl/>
+        </w:rPr>
+        <w:t xml:space="preserve"> 1: </w:t>
+      </w:r>
+      <w:r>
+        <w:rPr>
+          <w:rFonts w:ascii="David" w:hAnsi="David" w:cs="David" w:hint="cs"/>
+          <w:b/>
+          <w:bCs/>
+          <w:rtl/>
+        </w:rPr>
+        <w:t>טעינת המידע מהקובץ ה-</w:t>
+      </w:r>
+      <w:r>
+        <w:rPr>
+          <w:rFonts w:ascii="David" w:hAnsi="David" w:cs="David"/>
+          <w:b/>
+          <w:bCs/>
+        </w:rPr>
+        <w:t>ElectionsData.csv</w:t>
+      </w:r>
+      <w:r>
+        <w:rPr>
+          <w:rFonts w:ascii="David" w:hAnsi="David" w:cs="David" w:hint="cs"/>
+          <w:b/>
+          <w:bCs/>
+          <w:rtl/>
+        </w:rPr>
+        <w:t xml:space="preserve">, חלוקתו ל-3 קבוצות של </w:t>
+      </w:r>
+      <w:r>
+        <w:rPr>
+          <w:rFonts w:ascii="David" w:hAnsi="David" w:cs="David"/>
+          <w:b/>
+          <w:bCs/>
+        </w:rPr>
+        <w:t>train/validation/test</w:t>
+      </w:r>
+      <w:r>
+        <w:rPr>
+          <w:rFonts w:ascii="David" w:hAnsi="David" w:cs="David" w:hint="cs"/>
+          <w:b/>
+          <w:bCs/>
+          <w:rtl/>
+        </w:rPr>
+        <w:t>, ועיבוד המידע בהתאם לתרגיל הקודם ולקבוצת ה-</w:t>
+      </w:r>
+      <w:r>
+        <w:rPr>
+          <w:rFonts w:ascii="David" w:hAnsi="David" w:cs="David"/>
+          <w:b/>
+          <w:bCs/>
+        </w:rPr>
+        <w:t>features</w:t>
+      </w:r>
+      <w:r>
+        <w:rPr>
+          <w:rFonts w:ascii="David" w:hAnsi="David" w:cs="David" w:hint="cs"/>
+          <w:b/>
+          <w:bCs/>
+          <w:rtl/>
+        </w:rPr>
+        <w:t xml:space="preserve"> המצומצמת שנתונה בתרגיל</w:t>
+      </w:r>
+      <w:r>
+        <w:rPr>
+          <w:rFonts w:ascii="David" w:hAnsi="David" w:cs="David" w:hint="cs"/>
+          <w:b/>
+          <w:bCs/>
+          <w:rtl/>
+        </w:rPr>
+        <w:t xml:space="preserve">. </w:t>
+      </w:r>
+    </w:p>
+    <w:p>
+      <w:pPr>
+        <w:pStyle w:val="a5"/>
+        <w:numPr>
+          <w:ilvl w:val="0"/>
+          <w:numId w:val="16"/>
+        </w:numPr>
+        <w:spacing w:after="0" w:line="360" w:lineRule="auto"/>
+        <w:jc w:val="both"/>
+        <w:rPr>
+          <w:rFonts w:ascii="David" w:hAnsi="David" w:cs="David"/>
         </w:rPr>
       </w:pPr>
       <w:r>
@@ -1592,6 +1634,29 @@
         </w:rPr>
         <w:t>.</w:t>
       </w:r>
+      <w:r>
+        <w:rPr>
+          <w:rFonts w:ascii="David" w:hAnsi="David" w:cs="David" w:hint="cs"/>
+          <w:rtl/>
+        </w:rPr>
+        <w:t xml:space="preserve"> </w:t>
+      </w:r>
+      <w:r>
+        <w:rPr>
+          <w:rFonts w:ascii="David" w:hAnsi="David" w:cs="David" w:hint="cs"/>
+          <w:highlight w:val="yellow"/>
+          <w:rtl/>
+        </w:rPr>
+        <w:t xml:space="preserve">לפי התרגיל </w:t>
+      </w:r>
+      <w:r>
+        <w:rPr>
+          <w:rFonts w:ascii="David" w:hAnsi="David" w:cs="David" w:hint="cs"/>
+          <w:highlight w:val="yellow"/>
+          <w:rtl/>
+        </w:rPr>
+        <w:t>צריך להעביר את זה לשלב האחרון</w:t>
+      </w:r>
     </w:p>
     <w:p>
       <w:pPr>
@@ -2325,6 +2390,36 @@
         </w:rPr>
         <w:t xml:space="preserve"> בלבד.</w:t>
       </w:r>
+      <w:r>
+        <w:rPr>
+          <w:rFonts w:ascii="David" w:hAnsi="David" w:cs="David" w:hint="cs"/>
+          <w:rtl/>
+        </w:rPr>
+        <w:t xml:space="preserve"> </w:t>
+      </w:r>
+      <w:r>
+        <w:rPr>
+          <w:rFonts w:ascii="David" w:hAnsi="David" w:cs="David" w:hint="cs"/>
+          <w:highlight w:val="yellow"/>
+          <w:rtl/>
+        </w:rPr>
+        <w:t>לבדוק האם חישוב ה-</w:t>
+      </w:r>
+      <w:r>
+        <w:rPr>
+          <w:rFonts w:ascii="David" w:hAnsi="David" w:cs="David"/>
+          <w:highlight w:val="yellow"/>
+        </w:rPr>
+        <w:t>score</w:t>
+      </w:r>
+      <w:r>
+        <w:rPr>
+          <w:rFonts w:ascii="David" w:hAnsi="David" w:cs="David" w:hint="cs"/>
+          <w:highlight w:val="yellow"/>
+          <w:rtl/>
+        </w:rPr>
+        <w:t xml:space="preserve"> הוא טוב</w:t>
+      </w:r>
     </w:p>
     <w:p>
       <w:pPr>
@@ -2737,6 +2832,7 @@
           <w:rFonts w:ascii="David" w:hAnsi="David" w:cs="David" w:hint="cs"/>
           <w:rtl/>
         </w:rPr>
+        <w:lastRenderedPageBreak/>
         <w:t xml:space="preserve">נדגים את שלב זה על המסווג </w:t>
       </w:r>
       <w:r>
@@ -2791,7 +2887,6 @@
         <w:rPr>
           <w:rFonts w:ascii="David" w:hAnsi="David" w:cs="David"/>
         </w:rPr>
-        <w:lastRenderedPageBreak/>
         <w:t>c</w:t>
       </w:r>
       <w:r>
@@ -3482,7 +3577,7 @@
               <w:ind w:left="0"/>
               <w:jc w:val="center"/>
               <w:rPr>
-                <w:rFonts w:ascii="David" w:hAnsi="David" w:cs="David" w:hint="cs"/>
+                <w:rFonts w:ascii="David" w:hAnsi="David" w:cs="David"/>
                 <w:b/>
                 <w:bCs/>
                 <w:rtl/>
@@ -3518,7 +3613,7 @@
               <w:ind w:left="0"/>
               <w:jc w:val="center"/>
               <w:rPr>
-                <w:rFonts w:ascii="David" w:hAnsi="David" w:cs="David" w:hint="cs"/>
+                <w:rFonts w:ascii="David" w:hAnsi="David" w:cs="David"/>
                 <w:b/>
                 <w:bCs/>
                 <w:rtl/>
@@ -3917,8 +4012,6 @@
               </w:rPr>
               <w:t>0.7975176244891198</w:t>
             </w:r>
-            <w:bookmarkStart w:id="0" w:name="_GoBack"/>
-            <w:bookmarkEnd w:id="0"/>
           </w:p>
         </w:tc>
         <w:tc>
@@ -4455,24 +4548,33 @@
           <w:bCs/>
           <w:rtl/>
         </w:rPr>
-        <w:t>, ובדיקת הביצועים על ה-</w:t>
-      </w:r>
-      <w:r>
-        <w:rPr>
-          <w:rFonts w:ascii="David" w:hAnsi="David" w:cs="David"/>
+        <w:t xml:space="preserve"> (ביחד)</w:t>
+      </w:r>
+      <w:r>
+        <w:rPr>
+          <w:rFonts w:ascii="David" w:hAnsi="David" w:cs="David" w:hint="cs"/>
           <w:b/>
           <w:bCs/>
-        </w:rPr>
-        <w:t>test set</w:t>
-      </w:r>
-      <w:r>
-        <w:rPr>
-          <w:rFonts w:ascii="David" w:hAnsi="David" w:cs="David" w:hint="cs"/>
+          <w:rtl/>
+        </w:rPr>
+        <w:t>, בדיקת הביצועים על ה-</w:t>
+      </w:r>
+      <w:r>
+        <w:rPr>
+          <w:rFonts w:ascii="David" w:hAnsi="David" w:cs="David"/>
           <w:b/>
           <w:bCs/>
-          <w:rtl/>
-        </w:rPr>
-        <w:t>.</w:t>
+        </w:rPr>
+        <w:t>test set</w:t>
+      </w:r>
+      <w:r>
+        <w:rPr>
+          <w:rFonts w:ascii="David" w:hAnsi="David" w:cs="David" w:hint="cs"/>
+          <w:b/>
+          <w:bCs/>
+          <w:rtl/>
+        </w:rPr>
+        <w:t>, ומענה על המשימות.</w:t>
       </w:r>
       <w:r>
         <w:rPr>
@@ -4502,14 +4604,46 @@
           <w:rFonts w:ascii="David" w:hAnsi="David" w:cs="David" w:hint="cs"/>
           <w:rtl/>
         </w:rPr>
-        <w:t>צריך לענות על כל המשימות</w:t>
-      </w:r>
-      <w:r>
-        <w:rPr>
-          <w:rFonts w:ascii="David" w:hAnsi="David" w:cs="David" w:hint="cs"/>
-          <w:rtl/>
-        </w:rPr>
-        <w:t>.</w:t>
+        <w:t>צריך לחזות לאיזה מפלגה כל מצביע ב-</w:t>
+      </w:r>
+      <w:r>
+        <w:rPr>
+          <w:rFonts w:ascii="David" w:hAnsi="David" w:cs="David"/>
+        </w:rPr>
+        <w:t>test</w:t>
+      </w:r>
+      <w:r>
+        <w:rPr>
+          <w:rFonts w:ascii="David" w:hAnsi="David" w:cs="David" w:hint="cs"/>
+          <w:rtl/>
+        </w:rPr>
+        <w:t xml:space="preserve"> יצביע (לחזות את ה-</w:t>
+      </w:r>
+      <w:r>
+        <w:rPr>
+          <w:rFonts w:ascii="David" w:hAnsi="David" w:cs="David"/>
+        </w:rPr>
+        <w:t>label</w:t>
+      </w:r>
+      <w:r>
+        <w:rPr>
+          <w:rFonts w:ascii="David" w:hAnsi="David" w:cs="David" w:hint="cs"/>
+          <w:rtl/>
+        </w:rPr>
+        <w:t xml:space="preserve"> של כל שורה ב-</w:t>
+      </w:r>
+      <w:r>
+        <w:rPr>
+          <w:rFonts w:ascii="David" w:hAnsi="David" w:cs="David"/>
+        </w:rPr>
+        <w:t>test</w:t>
+      </w:r>
+      <w:r>
+        <w:rPr>
+          <w:rFonts w:ascii="David" w:hAnsi="David" w:cs="David" w:hint="cs"/>
+          <w:rtl/>
+        </w:rPr>
+        <w:t>).</w:t>
       </w:r>
     </w:p>
     <w:p>
@@ -4525,66 +4659,51 @@
           <w:rFonts w:ascii="David" w:hAnsi="David" w:cs="David"/>
         </w:rPr>
       </w:pPr>
-    </w:p>
-    <w:p>
-      <w:pPr>
-        <w:spacing w:after="0" w:line="360" w:lineRule="auto"/>
-        <w:jc w:val="both"/>
-        <w:rPr>
-          <w:rFonts w:ascii="David" w:hAnsi="David" w:cs="David"/>
-          <w:b/>
-          <w:bCs/>
-          <w:color w:val="0070C0"/>
-          <w:rtl/>
-        </w:rPr>
-      </w:pPr>
-      <w:r>
-        <w:rPr>
-          <w:rFonts w:ascii="David" w:hAnsi="David" w:cs="David" w:hint="cs"/>
-          <w:b/>
-          <w:bCs/>
-          <w:color w:val="0070C0"/>
-          <w:rtl/>
-        </w:rPr>
-        <w:t xml:space="preserve">שלב </w:t>
-      </w:r>
-      <w:r>
-        <w:rPr>
-          <w:rFonts w:ascii="David" w:hAnsi="David" w:cs="David" w:hint="cs"/>
-          <w:b/>
-          <w:bCs/>
-          <w:color w:val="0070C0"/>
-          <w:rtl/>
-        </w:rPr>
-        <w:t>6</w:t>
-      </w:r>
-      <w:r>
-        <w:rPr>
-          <w:rFonts w:ascii="David" w:hAnsi="David" w:cs="David" w:hint="cs"/>
-          <w:b/>
-          <w:bCs/>
-          <w:color w:val="0070C0"/>
-          <w:rtl/>
-        </w:rPr>
-        <w:t xml:space="preserve">: </w:t>
-      </w:r>
-      <w:r>
-        <w:rPr>
-          <w:rFonts w:ascii="David" w:hAnsi="David" w:cs="David" w:hint="cs"/>
-          <w:b/>
-          <w:bCs/>
-          <w:rtl/>
-        </w:rPr>
-        <w:t>פירוט.</w:t>
-      </w:r>
-      <w:r>
-        <w:rPr>
-          <w:rFonts w:ascii="David" w:hAnsi="David" w:cs="David" w:hint="cs"/>
-          <w:b/>
-          <w:bCs/>
-          <w:rtl/>
-        </w:rPr>
-        <w:t xml:space="preserve"> </w:t>
+      <w:r>
+        <w:rPr>
+          <w:rFonts w:ascii="David" w:hAnsi="David" w:cs="David" w:hint="cs"/>
+          <w:rtl/>
+        </w:rPr>
+        <w:t>צריך לבנות את ה-</w:t>
+      </w:r>
+      <w:r>
+        <w:rPr>
+          <w:rFonts w:ascii="David" w:hAnsi="David" w:cs="David"/>
+        </w:rPr>
+        <w:t>confusion matrix</w:t>
+      </w:r>
+      <w:r>
+        <w:rPr>
+          <w:rFonts w:ascii="David" w:hAnsi="David" w:cs="David" w:hint="cs"/>
+          <w:rtl/>
+        </w:rPr>
+        <w:t xml:space="preserve"> (של ה-</w:t>
+      </w:r>
+      <w:r>
+        <w:rPr>
+          <w:rFonts w:ascii="David" w:hAnsi="David" w:cs="David"/>
+        </w:rPr>
+        <w:t>test</w:t>
+      </w:r>
+      <w:r>
+        <w:rPr>
+          <w:rFonts w:ascii="David" w:hAnsi="David" w:cs="David" w:hint="cs"/>
+          <w:rtl/>
+        </w:rPr>
+        <w:t>) וה-</w:t>
+      </w:r>
+      <w:r>
+        <w:rPr>
+          <w:rFonts w:ascii="David" w:hAnsi="David" w:cs="David"/>
+        </w:rPr>
+        <w:t>overall test error</w:t>
+      </w:r>
+      <w:r>
+        <w:rPr>
+          <w:rFonts w:ascii="David" w:hAnsi="David" w:cs="David" w:hint="cs"/>
+          <w:rtl/>
+        </w:rPr>
+        <w:t xml:space="preserve">. </w:t>
       </w:r>
     </w:p>
     <w:p>
@@ -4603,6 +4722,67 @@
     </w:p>
     <w:p>
       <w:pPr>
+        <w:spacing w:after="0" w:line="360" w:lineRule="auto"/>
+        <w:jc w:val="both"/>
+        <w:rPr>
+          <w:rFonts w:ascii="David" w:hAnsi="David" w:cs="David"/>
+          <w:b/>
+          <w:bCs/>
+          <w:color w:val="0070C0"/>
+          <w:rtl/>
+        </w:rPr>
+      </w:pPr>
+      <w:r>
+        <w:rPr>
+          <w:rFonts w:ascii="David" w:hAnsi="David" w:cs="David" w:hint="cs"/>
+          <w:b/>
+          <w:bCs/>
+          <w:color w:val="0070C0"/>
+          <w:rtl/>
+        </w:rPr>
+        <w:t xml:space="preserve">שלב </w:t>
+      </w:r>
+      <w:r>
+        <w:rPr>
+          <w:rFonts w:ascii="David" w:hAnsi="David" w:cs="David" w:hint="cs"/>
+          <w:b/>
+          <w:bCs/>
+          <w:color w:val="0070C0"/>
+          <w:rtl/>
+        </w:rPr>
+        <w:t>6</w:t>
+      </w:r>
+      <w:r>
+        <w:rPr>
+          <w:rFonts w:ascii="David" w:hAnsi="David" w:cs="David" w:hint="cs"/>
+          <w:b/>
+          <w:bCs/>
+          <w:color w:val="0070C0"/>
+          <w:rtl/>
+        </w:rPr>
+        <w:t xml:space="preserve">: </w:t>
+      </w:r>
+      <w:r>
+        <w:rPr>
+          <w:rFonts w:ascii="David" w:hAnsi="David" w:cs="David" w:hint="cs"/>
+          <w:b/>
+          <w:bCs/>
+          <w:rtl/>
+        </w:rPr>
+        <w:t>פירוט.</w:t>
+      </w:r>
+      <w:r>
+        <w:rPr>
+          <w:rFonts w:ascii="David" w:hAnsi="David" w:cs="David" w:hint="cs"/>
+          <w:b/>
+          <w:bCs/>
+          <w:rtl/>
+        </w:rPr>
+        <w:t xml:space="preserve"> </w:t>
+      </w:r>
+    </w:p>
+    <w:p>
+      <w:pPr>
         <w:pStyle w:val="a5"/>
         <w:numPr>
           <w:ilvl w:val="0"/>
@@ -4617,65 +4797,6 @@
     </w:p>
     <w:p>
       <w:pPr>
-        <w:spacing w:after="0" w:line="360" w:lineRule="auto"/>
-        <w:jc w:val="both"/>
-        <w:rPr>
-          <w:rFonts w:ascii="David" w:hAnsi="David" w:cs="David"/>
-          <w:rtl/>
-        </w:rPr>
-      </w:pPr>
-    </w:p>
-    <w:p>
-      <w:pPr>
-        <w:spacing w:after="0" w:line="360" w:lineRule="auto"/>
-        <w:jc w:val="both"/>
-        <w:rPr>
-          <w:rFonts w:ascii="David" w:hAnsi="David" w:cs="David"/>
-          <w:rtl/>
-        </w:rPr>
-      </w:pPr>
-      <w:r>
-        <w:rPr>
-          <w:rFonts w:ascii="David" w:hAnsi="David" w:cs="David" w:hint="cs"/>
-          <w:highlight w:val="yellow"/>
-          <w:rtl/>
-        </w:rPr>
-        <w:t>לקוח מהתרגיל הקודם, צריך לעדכן</w:t>
-      </w:r>
-      <w:r>
-        <w:rPr>
-          <w:rFonts w:ascii="David" w:hAnsi="David" w:cs="David" w:hint="cs"/>
-          <w:highlight w:val="yellow"/>
-          <w:rtl/>
-        </w:rPr>
-        <w:t>:</w:t>
-      </w:r>
-    </w:p>
-    <w:p>
-      <w:pPr>
-        <w:spacing w:after="0" w:line="360" w:lineRule="auto"/>
-        <w:jc w:val="both"/>
-        <w:rPr>
-          <w:rFonts w:ascii="David" w:hAnsi="David" w:cs="David"/>
-          <w:b/>
-          <w:bCs/>
-          <w:color w:val="0070C0"/>
-          <w:rtl/>
-        </w:rPr>
-      </w:pPr>
-      <w:r>
-        <w:rPr>
-          <w:rFonts w:ascii="David" w:hAnsi="David" w:cs="David" w:hint="cs"/>
-          <w:b/>
-          <w:bCs/>
-          <w:color w:val="0070C0"/>
-          <w:rtl/>
-        </w:rPr>
-        <w:t>סיכום</w:t>
-      </w:r>
-    </w:p>
-    <w:p>
-      <w:pPr>
         <w:pStyle w:val="a5"/>
         <w:numPr>
           <w:ilvl w:val="0"/>
@@ -4687,66 +4808,37 @@
           <w:rFonts w:ascii="David" w:hAnsi="David" w:cs="David"/>
         </w:rPr>
       </w:pPr>
-      <w:r>
-        <w:rPr>
-          <w:rFonts w:ascii="David" w:hAnsi="David" w:cs="David" w:hint="cs"/>
-          <w:rtl/>
-        </w:rPr>
-        <w:t xml:space="preserve">כדי לבדוק האם העיבוד </w:t>
-      </w:r>
-      <w:r>
-        <w:rPr>
-          <w:rFonts w:ascii="David" w:hAnsi="David" w:cs="David" w:hint="cs"/>
-          <w:rtl/>
-        </w:rPr>
-        <w:t>שביצענו</w:t>
-      </w:r>
-      <w:r>
-        <w:rPr>
-          <w:rFonts w:ascii="David" w:hAnsi="David" w:cs="David" w:hint="cs"/>
-          <w:rtl/>
-        </w:rPr>
-        <w:t xml:space="preserve"> אכן משפר את תהליך הסיווג, הפעלנו את מסווג </w:t>
-      </w:r>
-      <w:r>
-        <w:rPr>
-          <w:rFonts w:ascii="David" w:hAnsi="David" w:cs="David" w:hint="cs"/>
-        </w:rPr>
-        <w:t>KNN</w:t>
-      </w:r>
-      <w:r>
-        <w:rPr>
-          <w:rFonts w:ascii="David" w:hAnsi="David" w:cs="David" w:hint="cs"/>
-          <w:rtl/>
-        </w:rPr>
-        <w:t xml:space="preserve"> על הנתונים שלנו בשתי נקודות</w:t>
-      </w:r>
-      <w:r>
-        <w:rPr>
-          <w:rFonts w:ascii="David" w:hAnsi="David" w:cs="David" w:hint="cs"/>
-          <w:rtl/>
-        </w:rPr>
-        <w:t xml:space="preserve"> בתהליך</w:t>
-      </w:r>
-      <w:r>
-        <w:rPr>
-          <w:rFonts w:ascii="David" w:hAnsi="David" w:cs="David" w:hint="cs"/>
-          <w:rtl/>
-        </w:rPr>
-        <w:t>: לפי הפעלת ה-</w:t>
-      </w:r>
-      <w:r>
-        <w:rPr>
-          <w:rFonts w:ascii="David" w:hAnsi="David" w:cs="David"/>
-        </w:rPr>
-        <w:t>filter methods</w:t>
-      </w:r>
-      <w:r>
-        <w:rPr>
-          <w:rFonts w:ascii="David" w:hAnsi="David" w:cs="David" w:hint="cs"/>
-          <w:rtl/>
-        </w:rPr>
-        <w:t xml:space="preserve"> (בין שלב 7 לשלב 8) ולאחריהן (לאחר שלב 12). </w:t>
+    </w:p>
+    <w:p>
+      <w:pPr>
+        <w:spacing w:after="0" w:line="360" w:lineRule="auto"/>
+        <w:jc w:val="both"/>
+        <w:rPr>
+          <w:rFonts w:ascii="David" w:hAnsi="David" w:cs="David"/>
+          <w:rtl/>
+        </w:rPr>
+      </w:pPr>
+    </w:p>
+    <w:p>
+      <w:pPr>
+        <w:spacing w:after="0" w:line="360" w:lineRule="auto"/>
+        <w:jc w:val="both"/>
+        <w:rPr>
+          <w:rFonts w:ascii="David" w:hAnsi="David" w:cs="David"/>
+          <w:b/>
+          <w:bCs/>
+          <w:rtl/>
+        </w:rPr>
+      </w:pPr>
+      <w:r>
+        <w:rPr>
+          <w:rFonts w:ascii="David" w:hAnsi="David" w:cs="David" w:hint="cs"/>
+          <w:b/>
+          <w:bCs/>
+          <w:highlight w:val="yellow"/>
+          <w:rtl/>
+        </w:rPr>
+        <w:t>מתוך התרגיל + פיאצה</w:t>
       </w:r>
     </w:p>
     <w:p>
@@ -4765,9 +4857,10 @@
       <w:r>
         <w:rPr>
           <w:rFonts w:ascii="David" w:hAnsi="David" w:cs="David" w:hint="cs"/>
-          <w:rtl/>
-        </w:rPr>
-        <w:t>התוצאות שקיבלנו הן:</w:t>
+          <w:u w:val="single"/>
+          <w:rtl/>
+        </w:rPr>
+        <w:t>השאלות שצריך לענות עליהן:</w:t>
       </w:r>
     </w:p>
     <w:p>
@@ -4775,7 +4868,7 @@
         <w:pStyle w:val="a5"/>
         <w:numPr>
           <w:ilvl w:val="0"/>
-          <w:numId w:val="37"/>
+          <w:numId w:val="50"/>
         </w:numPr>
         <w:spacing w:after="0" w:line="360" w:lineRule="auto"/>
         <w:jc w:val="both"/>
@@ -4788,39 +4881,7 @@
           <w:rFonts w:ascii="David" w:hAnsi="David" w:cs="David" w:hint="cs"/>
           <w:rtl/>
         </w:rPr>
-        <w:t xml:space="preserve">לפני ביצוע </w:t>
-      </w:r>
-      <w:r>
-        <w:rPr>
-          <w:rFonts w:ascii="David" w:hAnsi="David" w:cs="David"/>
-        </w:rPr>
-        <w:t>filter method</w:t>
-      </w:r>
-      <w:r>
-        <w:rPr>
-          <w:rFonts w:ascii="David" w:hAnsi="David" w:cs="David" w:hint="cs"/>
-          <w:rtl/>
-        </w:rPr>
-        <w:t xml:space="preserve"> (סה"כ 37 תכונות): הדיוק הינו </w:t>
-      </w:r>
-      <w:r>
-        <w:rPr>
-          <w:rFonts w:ascii="David" w:hAnsi="David" w:cs="David"/>
-        </w:rPr>
-        <w:t>38.2</w:t>
-      </w:r>
-      <w:r>
-        <w:rPr>
-          <w:rFonts w:ascii="David" w:hAnsi="David" w:cs="David"/>
-        </w:rPr>
-        <w:t>%</w:t>
-      </w:r>
-      <w:r>
-        <w:rPr>
-          <w:rFonts w:ascii="David" w:hAnsi="David" w:cs="David" w:hint="cs"/>
-          <w:rtl/>
-        </w:rPr>
-        <w:t>.</w:t>
+        <w:t>לחזות איזו מפלגה תזכה במירב הקולות.</w:t>
       </w:r>
     </w:p>
     <w:p>
@@ -4828,7 +4889,7 @@
         <w:pStyle w:val="a5"/>
         <w:numPr>
           <w:ilvl w:val="0"/>
-          <w:numId w:val="37"/>
+          <w:numId w:val="50"/>
         </w:numPr>
         <w:spacing w:after="0" w:line="360" w:lineRule="auto"/>
         <w:jc w:val="both"/>
@@ -4841,32 +4902,14 @@
           <w:rFonts w:ascii="David" w:hAnsi="David" w:cs="David" w:hint="cs"/>
           <w:rtl/>
         </w:rPr>
-        <w:t xml:space="preserve">לאחר ביצוע </w:t>
-      </w:r>
-      <w:r>
-        <w:rPr>
-          <w:rFonts w:ascii="David" w:hAnsi="David" w:cs="David"/>
-        </w:rPr>
-        <w:t>filter method</w:t>
-      </w:r>
-      <w:r>
-        <w:rPr>
-          <w:rFonts w:ascii="David" w:hAnsi="David" w:cs="David" w:hint="cs"/>
-          <w:rtl/>
-        </w:rPr>
-        <w:t xml:space="preserve"> (סה"כ 16 תכונות): הדיוק הינו </w:t>
-      </w:r>
-      <w:r>
-        <w:rPr>
-          <w:rFonts w:ascii="David" w:hAnsi="David" w:cs="David"/>
-        </w:rPr>
-        <w:t>76.25</w:t>
-      </w:r>
-      <w:r>
-        <w:rPr>
-          <w:rFonts w:ascii="David" w:hAnsi="David" w:cs="David"/>
-        </w:rPr>
-        <w:t>%</w:t>
+        <w:t>לחזות את חלוקת הבוחרים בין מגוון המפלגות</w:t>
+      </w:r>
+      <w:r>
+        <w:rPr>
+          <w:rFonts w:ascii="David" w:hAnsi="David" w:cs="David" w:hint="cs"/>
+          <w:rtl/>
+        </w:rPr>
+        <w:t xml:space="preserve"> (אחוז הבוחרים לכל מפלגה)</w:t>
       </w:r>
       <w:r>
         <w:rPr>
@@ -4874,6 +4917,34 @@
           <w:rtl/>
         </w:rPr>
         <w:t>.</w:t>
+      </w:r>
+    </w:p>
+    <w:p>
+      <w:pPr>
+        <w:pStyle w:val="a5"/>
+        <w:numPr>
+          <w:ilvl w:val="0"/>
+          <w:numId w:val="50"/>
+        </w:numPr>
+        <w:spacing w:after="0" w:line="360" w:lineRule="auto"/>
+        <w:jc w:val="both"/>
+        <w:rPr>
+          <w:rFonts w:ascii="David" w:hAnsi="David" w:cs="David"/>
+        </w:rPr>
+      </w:pPr>
+      <w:r>
+        <w:rPr>
+          <w:rFonts w:ascii="David" w:hAnsi="David" w:cs="David" w:hint="cs"/>
+          <w:rtl/>
+        </w:rPr>
+        <w:t>לכל מפלגה, ספק רשימה של הבוחרים שהכי סביר שיצביעו לה.</w:t>
+      </w:r>
+      <w:r>
+        <w:rPr>
+          <w:rFonts w:ascii="David" w:hAnsi="David" w:cs="David" w:hint="cs"/>
+          <w:rtl/>
+        </w:rPr>
+        <w:t xml:space="preserve"> (ולשים את זה בתוך טבלה כאן, כאשר כל עמודה היא מפלגה, ובכל תא מס' האינדקסים המתאימים למפלגה)</w:t>
       </w:r>
     </w:p>
     <w:p>
@@ -4887,36 +4958,599 @@
         <w:jc w:val="both"/>
         <w:rPr>
           <w:rFonts w:ascii="David" w:hAnsi="David" w:cs="David"/>
-        </w:rPr>
-      </w:pPr>
-      <w:r>
-        <w:rPr>
-          <w:rFonts w:ascii="David" w:hAnsi="David" w:cs="David" w:hint="cs"/>
-          <w:rtl/>
-        </w:rPr>
-        <w:t xml:space="preserve">כלומר, אכן </w:t>
-      </w:r>
-      <w:r>
-        <w:rPr>
-          <w:rFonts w:ascii="David" w:hAnsi="David" w:cs="David" w:hint="cs"/>
-          <w:rtl/>
-        </w:rPr>
-        <w:t>קיבלנו</w:t>
-      </w:r>
-      <w:r>
-        <w:rPr>
-          <w:rFonts w:ascii="David" w:hAnsi="David" w:cs="David" w:hint="cs"/>
-          <w:rtl/>
-        </w:rPr>
-        <w:t xml:space="preserve"> שיפור.</w:t>
+          <w:u w:val="single"/>
+        </w:rPr>
+      </w:pPr>
+      <w:r>
+        <w:rPr>
+          <w:rFonts w:ascii="David" w:hAnsi="David" w:cs="David" w:hint="cs"/>
+          <w:u w:val="single"/>
+          <w:rtl/>
+        </w:rPr>
+        <w:t>צריך להסביר</w:t>
+      </w:r>
+      <w:r>
+        <w:rPr>
+          <w:rFonts w:ascii="David" w:hAnsi="David" w:cs="David" w:hint="cs"/>
+          <w:u w:val="single"/>
+          <w:rtl/>
+        </w:rPr>
+        <w:t xml:space="preserve"> בדו"ח</w:t>
+      </w:r>
+      <w:r>
+        <w:rPr>
+          <w:rFonts w:ascii="David" w:hAnsi="David" w:cs="David" w:hint="cs"/>
+          <w:u w:val="single"/>
+          <w:rtl/>
+        </w:rPr>
+        <w:t>:</w:t>
       </w:r>
     </w:p>
     <w:p>
       <w:pPr>
+        <w:pStyle w:val="a5"/>
+        <w:numPr>
+          <w:ilvl w:val="0"/>
+          <w:numId w:val="38"/>
+        </w:numPr>
         <w:spacing w:after="0" w:line="360" w:lineRule="auto"/>
         <w:jc w:val="both"/>
         <w:rPr>
           <w:rFonts w:ascii="David" w:hAnsi="David" w:cs="David"/>
+        </w:rPr>
+      </w:pPr>
+      <w:r>
+        <w:rPr>
+          <w:rFonts w:ascii="David" w:hAnsi="David" w:cs="David" w:hint="cs"/>
+          <w:rtl/>
+        </w:rPr>
+        <w:t>את הבחירה שלנו ב-2 מודלים לאמן ולבדוק את הביצועים שלהם.</w:t>
+      </w:r>
+    </w:p>
+    <w:p>
+      <w:pPr>
+        <w:pStyle w:val="a5"/>
+        <w:numPr>
+          <w:ilvl w:val="0"/>
+          <w:numId w:val="38"/>
+        </w:numPr>
+        <w:spacing w:after="0" w:line="360" w:lineRule="auto"/>
+        <w:jc w:val="both"/>
+        <w:rPr>
+          <w:rFonts w:ascii="David" w:hAnsi="David" w:cs="David"/>
+        </w:rPr>
+      </w:pPr>
+      <w:r>
+        <w:rPr>
+          <w:rFonts w:ascii="David" w:hAnsi="David" w:cs="David" w:hint="cs"/>
+          <w:rtl/>
+        </w:rPr>
+        <w:t>את מדדי הביצועים שבחרנו לבדוק.</w:t>
+      </w:r>
+    </w:p>
+    <w:p>
+      <w:pPr>
+        <w:pStyle w:val="a5"/>
+        <w:numPr>
+          <w:ilvl w:val="0"/>
+          <w:numId w:val="38"/>
+        </w:numPr>
+        <w:spacing w:after="0" w:line="360" w:lineRule="auto"/>
+        <w:jc w:val="both"/>
+        <w:rPr>
+          <w:rFonts w:ascii="David" w:hAnsi="David" w:cs="David"/>
+        </w:rPr>
+      </w:pPr>
+      <w:r>
+        <w:rPr>
+          <w:rFonts w:ascii="David" w:hAnsi="David" w:cs="David" w:hint="cs"/>
+          <w:rtl/>
+        </w:rPr>
+        <w:t xml:space="preserve">את הבחירה שלנו באיזה </w:t>
+      </w:r>
+      <w:r>
+        <w:rPr>
+          <w:rFonts w:ascii="David" w:hAnsi="David" w:cs="David"/>
+        </w:rPr>
+        <w:t>model</w:t>
+      </w:r>
+      <w:r>
+        <w:rPr>
+          <w:rFonts w:ascii="David" w:hAnsi="David" w:cs="David" w:hint="cs"/>
+          <w:rtl/>
+        </w:rPr>
+        <w:t xml:space="preserve"> להשתמש בקביעת התחזיות הסופיות.</w:t>
+      </w:r>
+    </w:p>
+    <w:p>
+      <w:pPr>
+        <w:pStyle w:val="a5"/>
+        <w:numPr>
+          <w:ilvl w:val="0"/>
+          <w:numId w:val="16"/>
+        </w:numPr>
+        <w:spacing w:after="0" w:line="360" w:lineRule="auto"/>
+        <w:jc w:val="both"/>
+        <w:rPr>
+          <w:rFonts w:ascii="David" w:hAnsi="David" w:cs="David"/>
+        </w:rPr>
+      </w:pPr>
+      <w:r>
+        <w:rPr>
+          <w:rFonts w:ascii="David" w:hAnsi="David" w:cs="David" w:hint="cs"/>
+          <w:u w:val="single"/>
+          <w:rtl/>
+        </w:rPr>
+        <w:t>רשות א':</w:t>
+      </w:r>
+      <w:r>
+        <w:rPr>
+          <w:rFonts w:ascii="David" w:hAnsi="David" w:cs="David" w:hint="cs"/>
+          <w:rtl/>
+        </w:rPr>
+        <w:t xml:space="preserve"> אוטומציה של תהליך בחירת ה-</w:t>
+      </w:r>
+      <w:r>
+        <w:rPr>
+          <w:rFonts w:ascii="David" w:hAnsi="David" w:cs="David"/>
+        </w:rPr>
+        <w:t>model</w:t>
+      </w:r>
+      <w:r>
+        <w:rPr>
+          <w:rFonts w:ascii="David" w:hAnsi="David" w:cs="David" w:hint="cs"/>
+          <w:rtl/>
+        </w:rPr>
+        <w:t>.</w:t>
+      </w:r>
+    </w:p>
+    <w:p>
+      <w:pPr>
+        <w:pStyle w:val="a5"/>
+        <w:numPr>
+          <w:ilvl w:val="0"/>
+          <w:numId w:val="16"/>
+        </w:numPr>
+        <w:spacing w:after="0" w:line="360" w:lineRule="auto"/>
+        <w:jc w:val="both"/>
+        <w:rPr>
+          <w:rFonts w:ascii="David" w:hAnsi="David" w:cs="David"/>
+        </w:rPr>
+      </w:pPr>
+      <w:r>
+        <w:rPr>
+          <w:rFonts w:ascii="David" w:hAnsi="David" w:cs="David" w:hint="cs"/>
+          <w:u w:val="single"/>
+          <w:rtl/>
+        </w:rPr>
+        <w:t>רשות ב':</w:t>
+      </w:r>
+      <w:r>
+        <w:rPr>
+          <w:rFonts w:ascii="David" w:hAnsi="David" w:cs="David" w:hint="cs"/>
+          <w:rtl/>
+        </w:rPr>
+        <w:t xml:space="preserve"> </w:t>
+      </w:r>
+      <w:r>
+        <w:rPr>
+          <w:rFonts w:ascii="David" w:hAnsi="David" w:cs="David"/>
+        </w:rPr>
+        <w:t>one size doesn’t fit all</w:t>
+      </w:r>
+      <w:r>
+        <w:rPr>
+          <w:rFonts w:ascii="David" w:hAnsi="David" w:cs="David" w:hint="cs"/>
+          <w:rtl/>
+        </w:rPr>
+        <w:t xml:space="preserve"> </w:t>
+      </w:r>
+      <w:r>
+        <w:rPr>
+          <w:rFonts w:ascii="David" w:hAnsi="David" w:cs="David"/>
+          <w:rtl/>
+        </w:rPr>
+        <w:t>–</w:t>
+      </w:r>
+      <w:r>
+        <w:rPr>
+          <w:rFonts w:ascii="David" w:hAnsi="David" w:cs="David" w:hint="cs"/>
+          <w:rtl/>
+        </w:rPr>
+        <w:t xml:space="preserve"> להשתמש ב-</w:t>
+      </w:r>
+      <w:r>
+        <w:rPr>
+          <w:rFonts w:ascii="David" w:hAnsi="David" w:cs="David"/>
+        </w:rPr>
+        <w:t>model</w:t>
+      </w:r>
+      <w:r>
+        <w:rPr>
+          <w:rFonts w:ascii="David" w:hAnsi="David" w:cs="David" w:hint="cs"/>
+          <w:rtl/>
+        </w:rPr>
+        <w:t xml:space="preserve"> אחר עבור כל אחת מ-3 משימות החובה.</w:t>
+      </w:r>
+    </w:p>
+    <w:p>
+      <w:pPr>
+        <w:pStyle w:val="a5"/>
+        <w:numPr>
+          <w:ilvl w:val="0"/>
+          <w:numId w:val="16"/>
+        </w:numPr>
+        <w:spacing w:after="0" w:line="360" w:lineRule="auto"/>
+        <w:jc w:val="both"/>
+        <w:rPr>
+          <w:rFonts w:ascii="David" w:hAnsi="David" w:cs="David"/>
+        </w:rPr>
+      </w:pPr>
+      <w:r>
+        <w:rPr>
+          <w:rFonts w:ascii="David" w:hAnsi="David" w:cs="David" w:hint="cs"/>
+          <w:u w:val="single"/>
+          <w:rtl/>
+        </w:rPr>
+        <w:lastRenderedPageBreak/>
+        <w:t>רשות ג'</w:t>
+      </w:r>
+      <w:r>
+        <w:rPr>
+          <w:rFonts w:ascii="David" w:hAnsi="David" w:cs="David" w:hint="cs"/>
+          <w:u w:val="single"/>
+          <w:rtl/>
+        </w:rPr>
+        <w:t>:</w:t>
+      </w:r>
+      <w:r>
+        <w:rPr>
+          <w:rFonts w:ascii="David" w:hAnsi="David" w:cs="David" w:hint="cs"/>
+          <w:rtl/>
+        </w:rPr>
+        <w:t xml:space="preserve"> </w:t>
+      </w:r>
+      <w:r>
+        <w:rPr>
+          <w:rFonts w:ascii="David" w:hAnsi="David" w:cs="David" w:hint="cs"/>
+          <w:rtl/>
+        </w:rPr>
+        <w:t xml:space="preserve">מצא את הפקטור (מאפיין של בוחר) שע"י שינוי שלו </w:t>
+      </w:r>
+      <w:r>
+        <w:rPr>
+          <w:rFonts w:ascii="David" w:hAnsi="David" w:cs="David"/>
+          <w:rtl/>
+        </w:rPr>
+        <w:t>–</w:t>
+      </w:r>
+      <w:r>
+        <w:rPr>
+          <w:rFonts w:ascii="David" w:hAnsi="David" w:cs="David" w:hint="cs"/>
+          <w:rtl/>
+        </w:rPr>
+        <w:t xml:space="preserve"> הכי סביר לשנות את המפלגה שתנצח בבחירות. </w:t>
+      </w:r>
+    </w:p>
+    <w:p>
+      <w:pPr>
+        <w:pStyle w:val="a5"/>
+        <w:numPr>
+          <w:ilvl w:val="0"/>
+          <w:numId w:val="16"/>
+        </w:numPr>
+        <w:spacing w:after="0" w:line="360" w:lineRule="auto"/>
+        <w:jc w:val="both"/>
+        <w:rPr>
+          <w:rFonts w:ascii="David" w:hAnsi="David" w:cs="David"/>
+          <w:b/>
+          <w:bCs/>
+        </w:rPr>
+      </w:pPr>
+      <w:r>
+        <w:rPr>
+          <w:rFonts w:ascii="David" w:hAnsi="David" w:cs="David" w:hint="cs"/>
+          <w:b/>
+          <w:bCs/>
+          <w:rtl/>
+        </w:rPr>
+        <w:t>משימה 3:</w:t>
+      </w:r>
+    </w:p>
+    <w:p>
+      <w:pPr>
+        <w:pStyle w:val="a5"/>
+        <w:numPr>
+          <w:ilvl w:val="0"/>
+          <w:numId w:val="38"/>
+        </w:numPr>
+        <w:spacing w:after="0" w:line="360" w:lineRule="auto"/>
+        <w:jc w:val="both"/>
+        <w:rPr>
+          <w:rFonts w:ascii="David" w:hAnsi="David" w:cs="David"/>
+        </w:rPr>
+      </w:pPr>
+      <w:r>
+        <w:rPr>
+          <w:rFonts w:ascii="David" w:hAnsi="David" w:cs="David" w:hint="cs"/>
+          <w:rtl/>
+        </w:rPr>
+        <w:t xml:space="preserve">מה זה </w:t>
+      </w:r>
+      <w:r>
+        <w:rPr>
+          <w:rFonts w:ascii="David" w:hAnsi="David" w:cs="David"/>
+        </w:rPr>
+        <w:t xml:space="preserve">most </w:t>
+      </w:r>
+      <w:proofErr w:type="spellStart"/>
+      <w:r>
+        <w:rPr>
+          <w:rFonts w:ascii="David" w:hAnsi="David" w:cs="David"/>
+        </w:rPr>
+        <w:t>probale</w:t>
+      </w:r>
+      <w:proofErr w:type="spellEnd"/>
+      <w:r>
+        <w:rPr>
+          <w:rFonts w:ascii="David" w:hAnsi="David" w:cs="David"/>
+        </w:rPr>
+        <w:t xml:space="preserve"> voters</w:t>
+      </w:r>
+      <w:r>
+        <w:rPr>
+          <w:rFonts w:ascii="David" w:hAnsi="David" w:cs="David" w:hint="cs"/>
+          <w:rtl/>
+        </w:rPr>
+        <w:t>? המטרה הסופית זה לתת לכל מפלגה שימה של בוחרים שסביר שיצביעו לה. כדאי להשתמש ב-</w:t>
+      </w:r>
+      <w:r>
+        <w:t xml:space="preserve"> </w:t>
+      </w:r>
+      <w:proofErr w:type="spellStart"/>
+      <w:r>
+        <w:rPr>
+          <w:rFonts w:ascii="David" w:hAnsi="David" w:cs="David"/>
+        </w:rPr>
+        <w:t>model.predict_proba</w:t>
+      </w:r>
+      <w:proofErr w:type="spellEnd"/>
+      <w:r>
+        <w:rPr>
+          <w:rFonts w:ascii="David" w:hAnsi="David" w:cs="David"/>
+        </w:rPr>
+        <w:t>(X)</w:t>
+      </w:r>
+      <w:r>
+        <w:rPr>
+          <w:rFonts w:ascii="David" w:hAnsi="David" w:cs="David" w:hint="cs"/>
+          <w:rtl/>
+        </w:rPr>
+        <w:t xml:space="preserve"> ואז לעשות טבלה של </w:t>
+      </w:r>
+      <w:r>
+        <w:rPr>
+          <w:rFonts w:ascii="David" w:hAnsi="David" w:cs="David" w:hint="cs"/>
+        </w:rPr>
+        <w:t>N</w:t>
+      </w:r>
+      <w:r>
+        <w:rPr>
+          <w:rFonts w:ascii="David" w:hAnsi="David" w:cs="David" w:hint="cs"/>
+          <w:rtl/>
+        </w:rPr>
+        <w:t xml:space="preserve"> (בוחרים) על </w:t>
+      </w:r>
+      <w:r>
+        <w:rPr>
+          <w:rFonts w:ascii="David" w:hAnsi="David" w:cs="David" w:hint="cs"/>
+        </w:rPr>
+        <w:t>M</w:t>
+      </w:r>
+      <w:r>
+        <w:rPr>
+          <w:rFonts w:ascii="David" w:hAnsi="David" w:cs="David" w:hint="cs"/>
+          <w:rtl/>
+        </w:rPr>
+        <w:t xml:space="preserve"> (מפלגות), ולכל אחת לכתוב את הסיכוי. ואז לקבוע את ה-</w:t>
+      </w:r>
+      <w:proofErr w:type="spellStart"/>
+      <w:r>
+        <w:rPr>
+          <w:rFonts w:ascii="David" w:hAnsi="David" w:cs="David"/>
+        </w:rPr>
+        <w:t>treashhold</w:t>
+      </w:r>
+      <w:proofErr w:type="spellEnd"/>
+      <w:r>
+        <w:rPr>
+          <w:rFonts w:ascii="David" w:hAnsi="David" w:cs="David" w:hint="cs"/>
+          <w:rtl/>
+        </w:rPr>
+        <w:t xml:space="preserve">.  בנוגע למשימה עצמה </w:t>
+      </w:r>
+      <w:r>
+        <w:rPr>
+          <w:rFonts w:ascii="David" w:hAnsi="David" w:cs="David"/>
+          <w:rtl/>
+        </w:rPr>
+        <w:t>–</w:t>
+      </w:r>
+      <w:r>
+        <w:rPr>
+          <w:rFonts w:ascii="David" w:hAnsi="David" w:cs="David" w:hint="cs"/>
+          <w:rtl/>
+        </w:rPr>
+        <w:t xml:space="preserve"> האינדקסים שצריך להחזיר הם לפי ה-</w:t>
+      </w:r>
+      <w:r>
+        <w:rPr>
+          <w:rFonts w:ascii="David" w:hAnsi="David" w:cs="David"/>
+        </w:rPr>
+        <w:t>test.csv</w:t>
+      </w:r>
+      <w:r>
+        <w:rPr>
+          <w:rFonts w:ascii="David" w:hAnsi="David" w:cs="David" w:hint="cs"/>
+          <w:rtl/>
+        </w:rPr>
+        <w:t xml:space="preserve"> שלנו. </w:t>
+      </w:r>
+    </w:p>
+    <w:p>
+      <w:pPr>
+        <w:pStyle w:val="a5"/>
+        <w:numPr>
+          <w:ilvl w:val="0"/>
+          <w:numId w:val="16"/>
+        </w:numPr>
+        <w:spacing w:after="0" w:line="360" w:lineRule="auto"/>
+        <w:jc w:val="both"/>
+        <w:rPr>
+          <w:rFonts w:ascii="David" w:hAnsi="David" w:cs="David"/>
+        </w:rPr>
+      </w:pPr>
+      <w:r>
+        <w:rPr>
+          <w:rFonts w:ascii="David" w:hAnsi="David" w:cs="David" w:hint="cs"/>
+          <w:rtl/>
+        </w:rPr>
+        <w:t xml:space="preserve">המשימות </w:t>
+      </w:r>
+      <w:proofErr w:type="spellStart"/>
+      <w:r>
+        <w:rPr>
+          <w:rFonts w:ascii="David" w:hAnsi="David" w:cs="David" w:hint="cs"/>
+          <w:rtl/>
+        </w:rPr>
+        <w:t>מתייחוסת</w:t>
+      </w:r>
+      <w:proofErr w:type="spellEnd"/>
+      <w:r>
+        <w:rPr>
+          <w:rFonts w:ascii="David" w:hAnsi="David" w:cs="David" w:hint="cs"/>
+          <w:rtl/>
+        </w:rPr>
+        <w:t xml:space="preserve"> ל-</w:t>
+      </w:r>
+      <w:r>
+        <w:rPr>
+          <w:rFonts w:ascii="David" w:hAnsi="David" w:cs="David"/>
+        </w:rPr>
+        <w:t>test</w:t>
+      </w:r>
+      <w:r>
+        <w:rPr>
+          <w:rFonts w:ascii="David" w:hAnsi="David" w:cs="David" w:hint="cs"/>
+          <w:rtl/>
+        </w:rPr>
+        <w:t>, אבל מומלץ לעשות טבלת השוואה עם ה-</w:t>
+      </w:r>
+      <w:r>
+        <w:rPr>
+          <w:rFonts w:ascii="David" w:hAnsi="David" w:cs="David"/>
+        </w:rPr>
+        <w:t>train</w:t>
+      </w:r>
+      <w:r>
+        <w:rPr>
+          <w:rFonts w:ascii="David" w:hAnsi="David" w:cs="David" w:hint="cs"/>
+          <w:rtl/>
+        </w:rPr>
+        <w:t xml:space="preserve"> וה-</w:t>
+      </w:r>
+      <w:r>
+        <w:rPr>
+          <w:rFonts w:ascii="David" w:hAnsi="David" w:cs="David"/>
+        </w:rPr>
+        <w:t>validation</w:t>
+      </w:r>
+      <w:r>
+        <w:rPr>
+          <w:rFonts w:ascii="David" w:hAnsi="David" w:cs="David" w:hint="cs"/>
+          <w:rtl/>
+        </w:rPr>
+        <w:t>.</w:t>
+      </w:r>
+    </w:p>
+    <w:p>
+      <w:pPr>
+        <w:spacing w:after="0" w:line="360" w:lineRule="auto"/>
+        <w:jc w:val="both"/>
+        <w:rPr>
+          <w:rFonts w:ascii="David" w:hAnsi="David" w:cs="David"/>
+          <w:rtl/>
+        </w:rPr>
+      </w:pPr>
+    </w:p>
+    <w:p>
+      <w:pPr>
+        <w:spacing w:after="0" w:line="360" w:lineRule="auto"/>
+        <w:jc w:val="both"/>
+        <w:rPr>
+          <w:rFonts w:ascii="David" w:hAnsi="David" w:cs="David"/>
+          <w:b/>
+          <w:bCs/>
+          <w:color w:val="0070C0"/>
+          <w:rtl/>
+        </w:rPr>
+      </w:pPr>
+      <w:r>
+        <w:rPr>
+          <w:rFonts w:ascii="David" w:hAnsi="David" w:cs="David" w:hint="cs"/>
+          <w:b/>
+          <w:bCs/>
+          <w:color w:val="0070C0"/>
+          <w:rtl/>
+        </w:rPr>
+        <w:t>סיכום</w:t>
+      </w:r>
+      <w:r>
+        <w:rPr>
+          <w:rFonts w:ascii="David" w:hAnsi="David" w:cs="David" w:hint="cs"/>
+          <w:b/>
+          <w:bCs/>
+          <w:color w:val="0070C0"/>
+          <w:rtl/>
+        </w:rPr>
+        <w:t xml:space="preserve"> </w:t>
+      </w:r>
+    </w:p>
+    <w:p>
+      <w:pPr>
+        <w:pStyle w:val="a5"/>
+        <w:numPr>
+          <w:ilvl w:val="0"/>
+          <w:numId w:val="16"/>
+        </w:numPr>
+        <w:spacing w:after="0" w:line="360" w:lineRule="auto"/>
+        <w:jc w:val="both"/>
+        <w:rPr>
+          <w:rFonts w:ascii="David" w:hAnsi="David" w:cs="David"/>
+        </w:rPr>
+      </w:pPr>
+    </w:p>
+    <w:p>
+      <w:pPr>
+        <w:pStyle w:val="a5"/>
+        <w:numPr>
+          <w:ilvl w:val="0"/>
+          <w:numId w:val="16"/>
+        </w:numPr>
+        <w:spacing w:after="0" w:line="360" w:lineRule="auto"/>
+        <w:jc w:val="both"/>
+        <w:rPr>
+          <w:rFonts w:ascii="David" w:hAnsi="David" w:cs="David"/>
+        </w:rPr>
+      </w:pPr>
+    </w:p>
+    <w:p>
+      <w:pPr>
+        <w:spacing w:after="0" w:line="360" w:lineRule="auto"/>
+        <w:jc w:val="both"/>
+        <w:rPr>
+          <w:rFonts w:ascii="David" w:hAnsi="David" w:cs="David"/>
+          <w:highlight w:val="yellow"/>
           <w:rtl/>
         </w:rPr>
       </w:pPr>
@@ -4964,13 +5598,13 @@
         <w:tblLook w:val="04A0" w:firstRow="1" w:lastRow="0" w:firstColumn="1" w:lastColumn="0" w:noHBand="0" w:noVBand="1"/>
       </w:tblPr>
       <w:tblGrid>
-        <w:gridCol w:w="6630"/>
-        <w:gridCol w:w="3826"/>
+        <w:gridCol w:w="7148"/>
+        <w:gridCol w:w="3318"/>
       </w:tblGrid>
       <w:tr>
         <w:tc>
           <w:tcPr>
-            <w:tcW w:w="6630" w:type="dxa"/>
+            <w:tcW w:w="7189" w:type="dxa"/>
           </w:tcPr>
           <w:p>
             <w:pPr>
@@ -4997,7 +5631,7 @@
         </w:tc>
         <w:tc>
           <w:tcPr>
-            <w:tcW w:w="3826" w:type="dxa"/>
+            <w:tcW w:w="3267" w:type="dxa"/>
           </w:tcPr>
           <w:p>
             <w:pPr>
@@ -5011,7 +5645,7 @@
               <w:rPr>
                 <w:rFonts w:ascii="David" w:hAnsi="David" w:cs="David"/>
               </w:rPr>
-              <w:t>HW2.pdf</w:t>
+              <w:t>HW3.pdf</w:t>
             </w:r>
           </w:p>
         </w:tc>
@@ -5019,7 +5653,7 @@
       <w:tr>
         <w:tc>
           <w:tcPr>
-            <w:tcW w:w="6630" w:type="dxa"/>
+            <w:tcW w:w="7189" w:type="dxa"/>
           </w:tcPr>
           <w:p>
             <w:pPr>
@@ -5046,48 +5680,85 @@
               <w:rPr>
                 <w:rFonts w:ascii="David" w:hAnsi="David" w:cs="David"/>
               </w:rPr>
-              <w:t>Python</w:t>
+              <w:t>p</w:t>
             </w:r>
             <w:r>
               <w:rPr>
+                <w:rFonts w:ascii="David" w:hAnsi="David" w:cs="David"/>
+              </w:rPr>
+              <w:t>ython</w:t>
+            </w:r>
+            <w:r>
+              <w:rPr>
                 <w:rFonts w:ascii="David" w:hAnsi="David" w:cs="David" w:hint="cs"/>
                 <w:rtl/>
               </w:rPr>
-              <w:t xml:space="preserve"> שלנו (ב-</w:t>
+              <w:t xml:space="preserve"> שלנו: ב-</w:t>
             </w:r>
             <w:r>
               <w:rPr>
                 <w:rFonts w:ascii="David" w:hAnsi="David" w:cs="David"/>
               </w:rPr>
-              <w:t>main</w:t>
+              <w:t>modeling</w:t>
             </w:r>
             <w:r>
               <w:rPr>
                 <w:rFonts w:ascii="David" w:hAnsi="David" w:cs="David" w:hint="cs"/>
                 <w:rtl/>
               </w:rPr>
-              <w:t xml:space="preserve"> נמצאים כל השלבים המתוארים במסמך זה, וב-</w:t>
+              <w:t xml:space="preserve"> נמצאים כל השלבים המתוארים במסמך זה, </w:t>
             </w:r>
-            <w:proofErr w:type="spellStart"/>
             <w:r>
               <w:rPr>
                 <w:rFonts w:ascii="David" w:hAnsi="David" w:cs="David"/>
-              </w:rPr>
-              <w:t>utils</w:t>
+                <w:rtl/>
+              </w:rPr>
+              <w:br/>
             </w:r>
-            <w:proofErr w:type="spellEnd"/>
             <w:r>
               <w:rPr>
                 <w:rFonts w:ascii="David" w:hAnsi="David" w:cs="David" w:hint="cs"/>
                 <w:rtl/>
               </w:rPr>
-              <w:t xml:space="preserve"> נמצאות פונקציות עזר).</w:t>
+              <w:t>ו-</w:t>
+            </w:r>
+            <w:r>
+              <w:rPr>
+                <w:rFonts w:ascii="David" w:hAnsi="David" w:cs="David"/>
+              </w:rPr>
+              <w:t>prepare_data</w:t>
+            </w:r>
+            <w:r>
+              <w:rPr>
+                <w:rFonts w:ascii="David" w:hAnsi="David" w:cs="David" w:hint="cs"/>
+                <w:rtl/>
+              </w:rPr>
+              <w:t xml:space="preserve"> אחראי על תהליך הכנת הנתונים כפי שבוצע ב-</w:t>
+            </w:r>
+            <w:r>
+              <w:rPr>
+                <w:rFonts w:ascii="David" w:hAnsi="David" w:cs="David" w:hint="cs"/>
+              </w:rPr>
+              <w:t>HW</w:t>
+            </w:r>
+            <w:r>
+              <w:rPr>
+                <w:rFonts w:ascii="David" w:hAnsi="David" w:cs="David"/>
+              </w:rPr>
+              <w:t>2</w:t>
+            </w:r>
+            <w:r>
+              <w:rPr>
+                <w:rFonts w:ascii="David" w:hAnsi="David" w:cs="David" w:hint="cs"/>
+                <w:rtl/>
+              </w:rPr>
+              <w:t>.</w:t>
             </w:r>
           </w:p>
         </w:tc>
         <w:tc>
           <w:tcPr>
-            <w:tcW w:w="3826" w:type="dxa"/>
+            <w:tcW w:w="3267" w:type="dxa"/>
           </w:tcPr>
           <w:p>
             <w:pPr>
@@ -5102,7 +5773,13 @@
               <w:rPr>
                 <w:rFonts w:ascii="David" w:hAnsi="David" w:cs="David"/>
               </w:rPr>
-              <w:t>main.py</w:t>
+              <w:t>modeling</w:t>
+            </w:r>
+            <w:r>
+              <w:rPr>
+                <w:rFonts w:ascii="David" w:hAnsi="David" w:cs="David"/>
+              </w:rPr>
+              <w:t>.py</w:t>
             </w:r>
           </w:p>
           <w:p>
@@ -5117,7 +5794,13 @@
               <w:rPr>
                 <w:rFonts w:ascii="David" w:hAnsi="David" w:cs="David"/>
               </w:rPr>
-              <w:t>utils.py</w:t>
+              <w:t>prepare_data</w:t>
+            </w:r>
+            <w:r>
+              <w:rPr>
+                <w:rFonts w:ascii="David" w:hAnsi="David" w:cs="David"/>
+              </w:rPr>
+              <w:t>.py</w:t>
             </w:r>
           </w:p>
         </w:tc>
@@ -5125,7 +5808,7 @@
       <w:tr>
         <w:tc>
           <w:tcPr>
-            <w:tcW w:w="6630" w:type="dxa"/>
+            <w:tcW w:w="7189" w:type="dxa"/>
           </w:tcPr>
           <w:p>
             <w:pPr>
@@ -5137,7 +5820,7 @@
               <w:spacing w:line="360" w:lineRule="auto"/>
               <w:jc w:val="both"/>
               <w:rPr>
-                <w:rFonts w:ascii="David" w:hAnsi="David" w:cs="David"/>
+                <w:rFonts w:ascii="David" w:hAnsi="David" w:cs="David" w:hint="cs"/>
                 <w:rtl/>
               </w:rPr>
             </w:pPr>
@@ -5146,39 +5829,26 @@
                 <w:rFonts w:ascii="David" w:hAnsi="David" w:cs="David" w:hint="cs"/>
                 <w:rtl/>
               </w:rPr>
-              <w:t>הנתונים המקוריים, מחולקים ל-</w:t>
+              <w:t>פלט של הרצת פונקציית ה-</w:t>
             </w:r>
             <w:r>
               <w:rPr>
                 <w:rFonts w:ascii="David" w:hAnsi="David" w:cs="David"/>
               </w:rPr>
-              <w:t>train</w:t>
+              <w:t>main</w:t>
             </w:r>
             <w:r>
               <w:rPr>
                 <w:rFonts w:ascii="David" w:hAnsi="David" w:cs="David" w:hint="cs"/>
                 <w:rtl/>
               </w:rPr>
-              <w:t xml:space="preserve">, </w:t>
+              <w:t xml:space="preserve"> בקובץ </w:t>
             </w:r>
             <w:r>
               <w:rPr>
                 <w:rFonts w:ascii="David" w:hAnsi="David" w:cs="David"/>
               </w:rPr>
-              <w:t>validation</w:t>
-            </w:r>
-            <w:r>
-              <w:rPr>
-                <w:rFonts w:ascii="David" w:hAnsi="David" w:cs="David" w:hint="cs"/>
-                <w:rtl/>
-              </w:rPr>
-              <w:t xml:space="preserve"> ו-</w:t>
-            </w:r>
-            <w:r>
-              <w:rPr>
-                <w:rFonts w:ascii="David" w:hAnsi="David" w:cs="David"/>
-              </w:rPr>
-              <w:t>test</w:t>
+              <w:t>modeling.py</w:t>
             </w:r>
             <w:r>
               <w:rPr>
@@ -5191,7 +5861,7 @@
         </w:tc>
         <w:tc>
           <w:tcPr>
-            <w:tcW w:w="3826" w:type="dxa"/>
+            <w:tcW w:w="3267" w:type="dxa"/>
           </w:tcPr>
           <w:p>
             <w:pPr>
@@ -5199,71 +5869,13 @@
               <w:jc w:val="right"/>
               <w:rPr>
                 <w:rFonts w:ascii="David" w:hAnsi="David" w:cs="David"/>
-                <w:rtl/>
               </w:rPr>
             </w:pPr>
             <w:r>
               <w:rPr>
                 <w:rFonts w:ascii="David" w:hAnsi="David" w:cs="David"/>
               </w:rPr>
-              <w:t>original_data_</w:t>
-            </w:r>
-            <w:r>
-              <w:rPr>
-                <w:rFonts w:ascii="David" w:hAnsi="David" w:cs="David"/>
-              </w:rPr>
-              <w:t>train</w:t>
-            </w:r>
-            <w:r>
-              <w:rPr>
-                <w:rFonts w:ascii="David" w:hAnsi="David" w:cs="David"/>
-              </w:rPr>
-              <w:t>.csv</w:t>
-            </w:r>
-          </w:p>
-          <w:p>
-            <w:pPr>
-              <w:spacing w:line="360" w:lineRule="auto"/>
-              <w:jc w:val="right"/>
-              <w:rPr>
-                <w:rFonts w:ascii="David" w:hAnsi="David" w:cs="David"/>
-                <w:rtl/>
-              </w:rPr>
-            </w:pPr>
-            <w:r>
-              <w:rPr>
-                <w:rFonts w:ascii="David" w:hAnsi="David" w:cs="David"/>
-              </w:rPr>
-              <w:lastRenderedPageBreak/>
-              <w:t>original_data_validation.csv</w:t>
-            </w:r>
-          </w:p>
-          <w:p>
-            <w:pPr>
-              <w:spacing w:line="360" w:lineRule="auto"/>
-              <w:jc w:val="right"/>
-              <w:rPr>
-                <w:rFonts w:ascii="David" w:hAnsi="David" w:cs="David"/>
-                <w:rtl/>
-              </w:rPr>
-            </w:pPr>
-            <w:r>
-              <w:rPr>
-                <w:rFonts w:ascii="David" w:hAnsi="David" w:cs="David"/>
-              </w:rPr>
-              <w:t>original_data_</w:t>
-            </w:r>
-            <w:r>
-              <w:rPr>
-                <w:rFonts w:ascii="David" w:hAnsi="David" w:cs="David"/>
-              </w:rPr>
-              <w:t>test</w:t>
-            </w:r>
-            <w:r>
-              <w:rPr>
-                <w:rFonts w:ascii="David" w:hAnsi="David" w:cs="David"/>
-              </w:rPr>
-              <w:t>.csv</w:t>
+              <w:t>output.txt</w:t>
             </w:r>
           </w:p>
         </w:tc>
@@ -5271,7 +5883,7 @@
       <w:tr>
         <w:tc>
           <w:tcPr>
-            <w:tcW w:w="6630" w:type="dxa"/>
+            <w:tcW w:w="7189" w:type="dxa"/>
           </w:tcPr>
           <w:p>
             <w:pPr>
@@ -5292,8 +5904,7 @@
                 <w:rFonts w:ascii="David" w:hAnsi="David" w:cs="David" w:hint="cs"/>
                 <w:rtl/>
               </w:rPr>
-              <w:lastRenderedPageBreak/>
-              <w:t>הנתונים לאחר העיבוד שלנו, מחולקים ל-</w:t>
+              <w:t>הנתונים המקוריים, מחולקים ל-</w:t>
             </w:r>
             <w:r>
               <w:rPr>
@@ -5326,6 +5937,19 @@
                 <w:rFonts w:ascii="David" w:hAnsi="David" w:cs="David"/>
               </w:rPr>
               <w:t>test</w:t>
+            </w:r>
+            <w:r>
+              <w:rPr>
+                <w:rFonts w:ascii="David" w:hAnsi="David" w:cs="David" w:hint="cs"/>
+                <w:rtl/>
+              </w:rPr>
+              <w:t>, כוללים את כל ה-</w:t>
+            </w:r>
+            <w:r>
+              <w:rPr>
+                <w:rFonts w:ascii="David" w:hAnsi="David" w:cs="David"/>
+              </w:rPr>
+              <w:t>features</w:t>
             </w:r>
             <w:r>
               <w:rPr>
@@ -5338,7 +5962,7 @@
         </w:tc>
         <w:tc>
           <w:tcPr>
-            <w:tcW w:w="3826" w:type="dxa"/>
+            <w:tcW w:w="3267" w:type="dxa"/>
           </w:tcPr>
           <w:p>
             <w:pPr>
@@ -5353,7 +5977,7 @@
               <w:rPr>
                 <w:rFonts w:ascii="David" w:hAnsi="David" w:cs="David"/>
               </w:rPr>
-              <w:t>processed_data_</w:t>
+              <w:t>original_data_</w:t>
             </w:r>
             <w:r>
               <w:rPr>
@@ -5381,7 +6005,7 @@
               <w:rPr>
                 <w:rFonts w:ascii="David" w:hAnsi="David" w:cs="David"/>
               </w:rPr>
-              <w:t>processed_data_validation.csv</w:t>
+              <w:t>original_data_validation.csv</w:t>
             </w:r>
           </w:p>
           <w:p>
@@ -5397,7 +6021,19 @@
               <w:rPr>
                 <w:rFonts w:ascii="David" w:hAnsi="David" w:cs="David"/>
               </w:rPr>
-              <w:t>processed_data_test.csv</w:t>
+              <w:t>original_data_</w:t>
+            </w:r>
+            <w:r>
+              <w:rPr>
+                <w:rFonts w:ascii="David" w:hAnsi="David" w:cs="David"/>
+              </w:rPr>
+              <w:t>test</w:t>
+            </w:r>
+            <w:r>
+              <w:rPr>
+                <w:rFonts w:ascii="David" w:hAnsi="David" w:cs="David"/>
+              </w:rPr>
+              <w:t>.csv</w:t>
             </w:r>
           </w:p>
         </w:tc>
@@ -5405,7 +6041,7 @@
       <w:tr>
         <w:tc>
           <w:tcPr>
-            <w:tcW w:w="6630" w:type="dxa"/>
+            <w:tcW w:w="7189" w:type="dxa"/>
           </w:tcPr>
           <w:p>
             <w:pPr>
@@ -5426,13 +6062,205 @@
                 <w:rFonts w:ascii="David" w:hAnsi="David" w:cs="David" w:hint="cs"/>
                 <w:rtl/>
               </w:rPr>
-              <w:t>תיאור ה-</w:t>
+              <w:t>הנתונים לאחר העיבוד שלנו, מחולקים ל-</w:t>
             </w:r>
             <w:r>
               <w:rPr>
                 <w:rFonts w:ascii="David" w:hAnsi="David" w:cs="David"/>
               </w:rPr>
+              <w:t>train</w:t>
+            </w:r>
+            <w:r>
+              <w:rPr>
+                <w:rFonts w:ascii="David" w:hAnsi="David" w:cs="David" w:hint="cs"/>
+                <w:rtl/>
+              </w:rPr>
+              <w:t xml:space="preserve">, </w:t>
+            </w:r>
+            <w:r>
+              <w:rPr>
+                <w:rFonts w:ascii="David" w:hAnsi="David" w:cs="David"/>
+              </w:rPr>
+              <w:t>validation</w:t>
+            </w:r>
+            <w:r>
+              <w:rPr>
+                <w:rFonts w:ascii="David" w:hAnsi="David" w:cs="David" w:hint="cs"/>
+                <w:rtl/>
+              </w:rPr>
+              <w:t xml:space="preserve"> ו-</w:t>
+            </w:r>
+            <w:r>
+              <w:rPr>
+                <w:rFonts w:ascii="David" w:hAnsi="David" w:cs="David"/>
+              </w:rPr>
+              <w:t>test</w:t>
+            </w:r>
+            <w:r>
+              <w:rPr>
+                <w:rFonts w:ascii="David" w:hAnsi="David" w:cs="David" w:hint="cs"/>
+                <w:rtl/>
+              </w:rPr>
+              <w:t>, כוללים רק את 9 ה-</w:t>
+            </w:r>
+            <w:r>
+              <w:rPr>
+                <w:rFonts w:ascii="David" w:hAnsi="David" w:cs="David"/>
+              </w:rPr>
               <w:t>features</w:t>
+            </w:r>
+            <w:r>
+              <w:rPr>
+                <w:rFonts w:ascii="David" w:hAnsi="David" w:cs="David" w:hint="cs"/>
+                <w:rtl/>
+              </w:rPr>
+              <w:t xml:space="preserve"> המצוינים בתרגיל</w:t>
+            </w:r>
+            <w:r>
+              <w:rPr>
+                <w:rFonts w:ascii="David" w:hAnsi="David" w:cs="David" w:hint="cs"/>
+                <w:rtl/>
+              </w:rPr>
+              <w:t xml:space="preserve"> וכן '</w:t>
+            </w:r>
+            <w:r>
+              <w:rPr>
+                <w:rFonts w:ascii="David" w:hAnsi="David" w:cs="David"/>
+              </w:rPr>
+              <w:t>Vote</w:t>
+            </w:r>
+            <w:r>
+              <w:rPr>
+                <w:rFonts w:ascii="David" w:hAnsi="David" w:cs="David" w:hint="cs"/>
+                <w:rtl/>
+              </w:rPr>
+              <w:t>'</w:t>
+            </w:r>
+            <w:r>
+              <w:rPr>
+                <w:rFonts w:ascii="David" w:hAnsi="David" w:cs="David" w:hint="cs"/>
+                <w:rtl/>
+              </w:rPr>
+              <w:t>.</w:t>
+            </w:r>
+          </w:p>
+        </w:tc>
+        <w:tc>
+          <w:tcPr>
+            <w:tcW w:w="3267" w:type="dxa"/>
+          </w:tcPr>
+          <w:p>
+            <w:pPr>
+              <w:spacing w:line="360" w:lineRule="auto"/>
+              <w:jc w:val="right"/>
+              <w:rPr>
+                <w:rFonts w:ascii="David" w:hAnsi="David" w:cs="David"/>
+                <w:rtl/>
+              </w:rPr>
+            </w:pPr>
+            <w:r>
+              <w:rPr>
+                <w:rFonts w:ascii="David" w:hAnsi="David" w:cs="David"/>
+              </w:rPr>
+              <w:t>prepared</w:t>
+            </w:r>
+            <w:r>
+              <w:rPr>
+                <w:rFonts w:ascii="David" w:hAnsi="David" w:cs="David"/>
+              </w:rPr>
+              <w:t>_data_</w:t>
+            </w:r>
+            <w:r>
+              <w:rPr>
+                <w:rFonts w:ascii="David" w:hAnsi="David" w:cs="David"/>
+              </w:rPr>
+              <w:t>train</w:t>
+            </w:r>
+            <w:r>
+              <w:rPr>
+                <w:rFonts w:ascii="David" w:hAnsi="David" w:cs="David"/>
+              </w:rPr>
+              <w:t>.csv</w:t>
+            </w:r>
+          </w:p>
+          <w:p>
+            <w:pPr>
+              <w:spacing w:line="360" w:lineRule="auto"/>
+              <w:jc w:val="right"/>
+              <w:rPr>
+                <w:rFonts w:ascii="David" w:hAnsi="David" w:cs="David"/>
+                <w:rtl/>
+              </w:rPr>
+            </w:pPr>
+            <w:r>
+              <w:rPr>
+                <w:rFonts w:ascii="David" w:hAnsi="David" w:cs="David"/>
+              </w:rPr>
+              <w:t>processed_data_validation.csv</w:t>
+            </w:r>
+          </w:p>
+          <w:p>
+            <w:pPr>
+              <w:spacing w:line="360" w:lineRule="auto"/>
+              <w:jc w:val="right"/>
+              <w:rPr>
+                <w:rFonts w:ascii="David" w:hAnsi="David" w:cs="David"/>
+                <w:rtl/>
+              </w:rPr>
+            </w:pPr>
+            <w:r>
+              <w:rPr>
+                <w:rFonts w:ascii="David" w:hAnsi="David" w:cs="David"/>
+              </w:rPr>
+              <w:t>processed_data_test.csv</w:t>
+            </w:r>
+          </w:p>
+        </w:tc>
+      </w:tr>
+      <w:tr>
+        <w:tc>
+          <w:tcPr>
+            <w:tcW w:w="7189" w:type="dxa"/>
+          </w:tcPr>
+          <w:p>
+            <w:pPr>
+              <w:pStyle w:val="a5"/>
+              <w:numPr>
+                <w:ilvl w:val="0"/>
+                <w:numId w:val="16"/>
+              </w:numPr>
+              <w:spacing w:line="360" w:lineRule="auto"/>
+              <w:jc w:val="both"/>
+              <w:rPr>
+                <w:rFonts w:ascii="David" w:hAnsi="David" w:cs="David"/>
+                <w:rtl/>
+              </w:rPr>
+            </w:pPr>
+            <w:r>
+              <w:rPr>
+                <w:rFonts w:ascii="David" w:hAnsi="David" w:cs="David" w:hint="cs"/>
+                <w:rtl/>
+              </w:rPr>
+              <w:t>תחזית הבחירות של מצביעי קבוצת ה-</w:t>
+            </w:r>
+            <w:r>
+              <w:rPr>
+                <w:rFonts w:ascii="David" w:hAnsi="David" w:cs="David"/>
+              </w:rPr>
+              <w:t>test</w:t>
+            </w:r>
+            <w:r>
+              <w:rPr>
+                <w:rFonts w:ascii="David" w:hAnsi="David" w:cs="David" w:hint="cs"/>
+                <w:rtl/>
+              </w:rPr>
+              <w:t xml:space="preserve"> כפי שנחזו ע"י ה-</w:t>
+            </w:r>
+            <w:r>
+              <w:rPr>
+                <w:rFonts w:ascii="David" w:hAnsi="David" w:cs="David"/>
+              </w:rPr>
+              <w:t>model</w:t>
             </w:r>
             <w:r>
               <w:rPr>
@@ -5445,14 +6273,14 @@
         </w:tc>
         <w:tc>
           <w:tcPr>
-            <w:tcW w:w="3826" w:type="dxa"/>
+            <w:tcW w:w="3267" w:type="dxa"/>
           </w:tcPr>
           <w:p>
             <w:pPr>
               <w:spacing w:line="360" w:lineRule="auto"/>
               <w:jc w:val="right"/>
               <w:rPr>
-                <w:rFonts w:ascii="David" w:hAnsi="David" w:cs="David"/>
+                <w:rFonts w:ascii="David" w:hAnsi="David" w:cs="David" w:hint="cs"/>
                 <w:rtl/>
               </w:rPr>
             </w:pPr>
@@ -5460,8 +6288,56 @@
               <w:rPr>
                 <w:rFonts w:ascii="David" w:hAnsi="David" w:cs="David"/>
               </w:rPr>
-              <w:t>SelectedFeatures.csv</w:t>
+              <w:t>voting_predictions_on_test</w:t>
             </w:r>
+            <w:r>
+              <w:rPr>
+                <w:rFonts w:ascii="David" w:hAnsi="David" w:cs="David"/>
+              </w:rPr>
+              <w:t>_set</w:t>
+            </w:r>
+            <w:r>
+              <w:rPr>
+                <w:rFonts w:ascii="David" w:hAnsi="David" w:cs="David"/>
+              </w:rPr>
+              <w:t>.csv</w:t>
+            </w:r>
+          </w:p>
+        </w:tc>
+      </w:tr>
+      <w:tr>
+        <w:tc>
+          <w:tcPr>
+            <w:tcW w:w="7189" w:type="dxa"/>
+          </w:tcPr>
+          <w:p>
+            <w:pPr>
+              <w:pStyle w:val="a5"/>
+              <w:numPr>
+                <w:ilvl w:val="0"/>
+                <w:numId w:val="16"/>
+              </w:numPr>
+              <w:spacing w:line="360" w:lineRule="auto"/>
+              <w:jc w:val="both"/>
+              <w:rPr>
+                <w:rFonts w:ascii="David" w:hAnsi="David" w:cs="David"/>
+                <w:rtl/>
+              </w:rPr>
+            </w:pPr>
+          </w:p>
+        </w:tc>
+        <w:tc>
+          <w:tcPr>
+            <w:tcW w:w="3267" w:type="dxa"/>
+          </w:tcPr>
+          <w:p>
+            <w:pPr>
+              <w:spacing w:line="360" w:lineRule="auto"/>
+              <w:jc w:val="right"/>
+              <w:rPr>
+                <w:rFonts w:ascii="David" w:hAnsi="David" w:cs="David"/>
+              </w:rPr>
+            </w:pPr>
           </w:p>
         </w:tc>
       </w:tr>
@@ -5475,6 +6351,18 @@
           <w:rtl/>
         </w:rPr>
       </w:pPr>
+    </w:p>
+    <w:p>
+      <w:pPr>
+        <w:spacing w:after="0" w:line="360" w:lineRule="auto"/>
+        <w:jc w:val="both"/>
+        <w:rPr>
+          <w:rFonts w:ascii="David" w:hAnsi="David" w:cs="David" w:hint="cs"/>
+          <w:rtl/>
+        </w:rPr>
+      </w:pPr>
+      <w:bookmarkStart w:id="0" w:name="_GoBack"/>
+      <w:bookmarkEnd w:id="0"/>
     </w:p>
     <w:sectPr>
       <w:footerReference w:type="default" r:id="rId7"/>
@@ -8160,6 +9048,96 @@
     </w:lvl>
   </w:abstractNum>
   <w:abstractNum w:abstractNumId="24" w15:restartNumberingAfterBreak="0">
+    <w:nsid w:val="3CF40EEF"/>
+    <w:multiLevelType w:val="hybridMultilevel"/>
+    <w:tmpl w:val="F55C8D34"/>
+    <w:lvl w:ilvl="0" w:tplc="473EA1F6">
+      <w:start w:val="11"/>
+      <w:numFmt w:val="decimal"/>
+      <w:lvlText w:val="%1."/>
+      <w:lvlJc w:val="left"/>
+      <w:pPr>
+        <w:ind w:left="720" w:hanging="360"/>
+      </w:pPr>
+      <w:rPr>
+        <w:rFonts w:hint="default"/>
+        <w:u w:val="single"/>
+      </w:rPr>
+    </w:lvl>
+    <w:lvl w:ilvl="1" w:tplc="04090019" w:tentative="1">
+      <w:start w:val="1"/>
+      <w:numFmt w:val="lowerLetter"/>
+      <w:lvlText w:val="%2."/>
+      <w:lvlJc w:val="left"/>
+      <w:pPr>
+        <w:ind w:left="1440" w:hanging="360"/>
+      </w:pPr>
+    </w:lvl>
+    <w:lvl w:ilvl="2" w:tplc="0409001B" w:tentative="1">
+      <w:start w:val="1"/>
+      <w:numFmt w:val="lowerRoman"/>
+      <w:lvlText w:val="%3."/>
+      <w:lvlJc w:val="right"/>
+      <w:pPr>
+        <w:ind w:left="2160" w:hanging="180"/>
+      </w:pPr>
+    </w:lvl>
+    <w:lvl w:ilvl="3" w:tplc="0409000F" w:tentative="1">
+      <w:start w:val="1"/>
+      <w:numFmt w:val="decimal"/>
+      <w:lvlText w:val="%4."/>
+      <w:lvlJc w:val="left"/>
+      <w:pPr>
+        <w:ind w:left="2880" w:hanging="360"/>
+      </w:pPr>
+    </w:lvl>
+    <w:lvl w:ilvl="4" w:tplc="04090019" w:tentative="1">
+      <w:start w:val="1"/>
+      <w:numFmt w:val="lowerLetter"/>
+      <w:lvlText w:val="%5."/>
+      <w:lvlJc w:val="left"/>
+      <w:pPr>
+        <w:ind w:left="3600" w:hanging="360"/>
+      </w:pPr>
+    </w:lvl>
+    <w:lvl w:ilvl="5" w:tplc="0409001B" w:tentative="1">
+      <w:start w:val="1"/>
+      <w:numFmt w:val="lowerRoman"/>
+      <w:lvlText w:val="%6."/>
+      <w:lvlJc w:val="right"/>
+      <w:pPr>
+        <w:ind w:left="4320" w:hanging="180"/>
+      </w:pPr>
+    </w:lvl>
+    <w:lvl w:ilvl="6" w:tplc="0409000F" w:tentative="1">
+      <w:start w:val="1"/>
+      <w:numFmt w:val="decimal"/>
+      <w:lvlText w:val="%7."/>
+      <w:lvlJc w:val="left"/>
+      <w:pPr>
+        <w:ind w:left="5040" w:hanging="360"/>
+      </w:pPr>
+    </w:lvl>
+    <w:lvl w:ilvl="7" w:tplc="04090019" w:tentative="1">
+      <w:start w:val="1"/>
+      <w:numFmt w:val="lowerLetter"/>
+      <w:lvlText w:val="%8."/>
+      <w:lvlJc w:val="left"/>
+      <w:pPr>
+        <w:ind w:left="5760" w:hanging="360"/>
+      </w:pPr>
+    </w:lvl>
+    <w:lvl w:ilvl="8" w:tplc="0409001B" w:tentative="1">
+      <w:start w:val="1"/>
+      <w:numFmt w:val="lowerRoman"/>
+      <w:lvlText w:val="%9."/>
+      <w:lvlJc w:val="right"/>
+      <w:pPr>
+        <w:ind w:left="6480" w:hanging="180"/>
+      </w:pPr>
+    </w:lvl>
+  </w:abstractNum>
+  <w:abstractNum w:abstractNumId="25" w15:restartNumberingAfterBreak="0">
     <w:nsid w:val="40D43CD3"/>
     <w:multiLevelType w:val="hybridMultilevel"/>
     <w:tmpl w:val="358E1450"/>
@@ -8248,7 +9226,7 @@
       </w:pPr>
     </w:lvl>
   </w:abstractNum>
-  <w:abstractNum w:abstractNumId="25" w15:restartNumberingAfterBreak="0">
+  <w:abstractNum w:abstractNumId="26" w15:restartNumberingAfterBreak="0">
     <w:nsid w:val="41BA4C0E"/>
     <w:multiLevelType w:val="hybridMultilevel"/>
     <w:tmpl w:val="FCF85742"/>
@@ -8361,7 +9339,7 @@
       </w:rPr>
     </w:lvl>
   </w:abstractNum>
-  <w:abstractNum w:abstractNumId="26" w15:restartNumberingAfterBreak="0">
+  <w:abstractNum w:abstractNumId="27" w15:restartNumberingAfterBreak="0">
     <w:nsid w:val="43BF40A1"/>
     <w:multiLevelType w:val="hybridMultilevel"/>
     <w:tmpl w:val="24A2DAE0"/>
@@ -8474,7 +9452,7 @@
       </w:rPr>
     </w:lvl>
   </w:abstractNum>
-  <w:abstractNum w:abstractNumId="27" w15:restartNumberingAfterBreak="0">
+  <w:abstractNum w:abstractNumId="28" w15:restartNumberingAfterBreak="0">
     <w:nsid w:val="479B4752"/>
     <w:multiLevelType w:val="hybridMultilevel"/>
     <w:tmpl w:val="F7F04C3C"/>
@@ -8563,7 +9541,7 @@
       </w:pPr>
     </w:lvl>
   </w:abstractNum>
-  <w:abstractNum w:abstractNumId="28" w15:restartNumberingAfterBreak="0">
+  <w:abstractNum w:abstractNumId="29" w15:restartNumberingAfterBreak="0">
     <w:nsid w:val="49CD08FA"/>
     <w:multiLevelType w:val="hybridMultilevel"/>
     <w:tmpl w:val="C104499C"/>
@@ -8676,7 +9654,7 @@
       </w:rPr>
     </w:lvl>
   </w:abstractNum>
-  <w:abstractNum w:abstractNumId="29" w15:restartNumberingAfterBreak="0">
+  <w:abstractNum w:abstractNumId="30" w15:restartNumberingAfterBreak="0">
     <w:nsid w:val="4C8F49EB"/>
     <w:multiLevelType w:val="hybridMultilevel"/>
     <w:tmpl w:val="EAEE3D38"/>
@@ -8788,7 +9766,7 @@
       </w:rPr>
     </w:lvl>
   </w:abstractNum>
-  <w:abstractNum w:abstractNumId="30" w15:restartNumberingAfterBreak="0">
+  <w:abstractNum w:abstractNumId="31" w15:restartNumberingAfterBreak="0">
     <w:nsid w:val="4D237503"/>
     <w:multiLevelType w:val="hybridMultilevel"/>
     <w:tmpl w:val="8A30E090"/>
@@ -8901,7 +9879,7 @@
       </w:rPr>
     </w:lvl>
   </w:abstractNum>
-  <w:abstractNum w:abstractNumId="31" w15:restartNumberingAfterBreak="0">
+  <w:abstractNum w:abstractNumId="32" w15:restartNumberingAfterBreak="0">
     <w:nsid w:val="4D4F0832"/>
     <w:multiLevelType w:val="hybridMultilevel"/>
     <w:tmpl w:val="5546BE26"/>
@@ -9014,7 +9992,7 @@
       </w:rPr>
     </w:lvl>
   </w:abstractNum>
-  <w:abstractNum w:abstractNumId="32" w15:restartNumberingAfterBreak="0">
+  <w:abstractNum w:abstractNumId="33" w15:restartNumberingAfterBreak="0">
     <w:nsid w:val="4E4610BF"/>
     <w:multiLevelType w:val="hybridMultilevel"/>
     <w:tmpl w:val="D2A49D28"/>
@@ -9127,7 +10105,96 @@
       </w:rPr>
     </w:lvl>
   </w:abstractNum>
-  <w:abstractNum w:abstractNumId="33" w15:restartNumberingAfterBreak="0">
+  <w:abstractNum w:abstractNumId="34" w15:restartNumberingAfterBreak="0">
+    <w:nsid w:val="4E572110"/>
+    <w:multiLevelType w:val="hybridMultilevel"/>
+    <w:tmpl w:val="C7C43D64"/>
+    <w:lvl w:ilvl="0" w:tplc="0409000F">
+      <w:start w:val="1"/>
+      <w:numFmt w:val="decimal"/>
+      <w:lvlText w:val="%1."/>
+      <w:lvlJc w:val="left"/>
+      <w:pPr>
+        <w:ind w:left="720" w:hanging="360"/>
+      </w:pPr>
+      <w:rPr>
+        <w:rFonts w:hint="default"/>
+      </w:rPr>
+    </w:lvl>
+    <w:lvl w:ilvl="1" w:tplc="04090019" w:tentative="1">
+      <w:start w:val="1"/>
+      <w:numFmt w:val="lowerLetter"/>
+      <w:lvlText w:val="%2."/>
+      <w:lvlJc w:val="left"/>
+      <w:pPr>
+        <w:ind w:left="1440" w:hanging="360"/>
+      </w:pPr>
+    </w:lvl>
+    <w:lvl w:ilvl="2" w:tplc="0409001B" w:tentative="1">
+      <w:start w:val="1"/>
+      <w:numFmt w:val="lowerRoman"/>
+      <w:lvlText w:val="%3."/>
+      <w:lvlJc w:val="right"/>
+      <w:pPr>
+        <w:ind w:left="2160" w:hanging="180"/>
+      </w:pPr>
+    </w:lvl>
+    <w:lvl w:ilvl="3" w:tplc="0409000F" w:tentative="1">
+      <w:start w:val="1"/>
+      <w:numFmt w:val="decimal"/>
+      <w:lvlText w:val="%4."/>
+      <w:lvlJc w:val="left"/>
+      <w:pPr>
+        <w:ind w:left="2880" w:hanging="360"/>
+      </w:pPr>
+    </w:lvl>
+    <w:lvl w:ilvl="4" w:tplc="04090019" w:tentative="1">
+      <w:start w:val="1"/>
+      <w:numFmt w:val="lowerLetter"/>
+      <w:lvlText w:val="%5."/>
+      <w:lvlJc w:val="left"/>
+      <w:pPr>
+        <w:ind w:left="3600" w:hanging="360"/>
+      </w:pPr>
+    </w:lvl>
+    <w:lvl w:ilvl="5" w:tplc="0409001B" w:tentative="1">
+      <w:start w:val="1"/>
+      <w:numFmt w:val="lowerRoman"/>
+      <w:lvlText w:val="%6."/>
+      <w:lvlJc w:val="right"/>
+      <w:pPr>
+        <w:ind w:left="4320" w:hanging="180"/>
+      </w:pPr>
+    </w:lvl>
+    <w:lvl w:ilvl="6" w:tplc="0409000F" w:tentative="1">
+      <w:start w:val="1"/>
+      <w:numFmt w:val="decimal"/>
+      <w:lvlText w:val="%7."/>
+      <w:lvlJc w:val="left"/>
+      <w:pPr>
+        <w:ind w:left="5040" w:hanging="360"/>
+      </w:pPr>
+    </w:lvl>
+    <w:lvl w:ilvl="7" w:tplc="04090019" w:tentative="1">
+      <w:start w:val="1"/>
+      <w:numFmt w:val="lowerLetter"/>
+      <w:lvlText w:val="%8."/>
+      <w:lvlJc w:val="left"/>
+      <w:pPr>
+        <w:ind w:left="5760" w:hanging="360"/>
+      </w:pPr>
+    </w:lvl>
+    <w:lvl w:ilvl="8" w:tplc="0409001B" w:tentative="1">
+      <w:start w:val="1"/>
+      <w:numFmt w:val="lowerRoman"/>
+      <w:lvlText w:val="%9."/>
+      <w:lvlJc w:val="right"/>
+      <w:pPr>
+        <w:ind w:left="6480" w:hanging="180"/>
+      </w:pPr>
+    </w:lvl>
+  </w:abstractNum>
+  <w:abstractNum w:abstractNumId="35" w15:restartNumberingAfterBreak="0">
     <w:nsid w:val="57F47456"/>
     <w:multiLevelType w:val="hybridMultilevel"/>
     <w:tmpl w:val="7CB82E80"/>
@@ -9216,7 +10283,7 @@
       </w:pPr>
     </w:lvl>
   </w:abstractNum>
-  <w:abstractNum w:abstractNumId="34" w15:restartNumberingAfterBreak="0">
+  <w:abstractNum w:abstractNumId="36" w15:restartNumberingAfterBreak="0">
     <w:nsid w:val="581438C9"/>
     <w:multiLevelType w:val="hybridMultilevel"/>
     <w:tmpl w:val="47DE82A2"/>
@@ -9305,7 +10372,7 @@
       </w:pPr>
     </w:lvl>
   </w:abstractNum>
-  <w:abstractNum w:abstractNumId="35" w15:restartNumberingAfterBreak="0">
+  <w:abstractNum w:abstractNumId="37" w15:restartNumberingAfterBreak="0">
     <w:nsid w:val="647E7012"/>
     <w:multiLevelType w:val="hybridMultilevel"/>
     <w:tmpl w:val="7CB82E80"/>
@@ -9394,7 +10461,7 @@
       </w:pPr>
     </w:lvl>
   </w:abstractNum>
-  <w:abstractNum w:abstractNumId="36" w15:restartNumberingAfterBreak="0">
+  <w:abstractNum w:abstractNumId="38" w15:restartNumberingAfterBreak="0">
     <w:nsid w:val="67B43661"/>
     <w:multiLevelType w:val="hybridMultilevel"/>
     <w:tmpl w:val="7CB82E80"/>
@@ -9483,7 +10550,96 @@
       </w:pPr>
     </w:lvl>
   </w:abstractNum>
-  <w:abstractNum w:abstractNumId="37" w15:restartNumberingAfterBreak="0">
+  <w:abstractNum w:abstractNumId="39" w15:restartNumberingAfterBreak="0">
+    <w:nsid w:val="6B7A69BF"/>
+    <w:multiLevelType w:val="hybridMultilevel"/>
+    <w:tmpl w:val="A8CAD8B0"/>
+    <w:lvl w:ilvl="0" w:tplc="0409000F">
+      <w:start w:val="11"/>
+      <w:numFmt w:val="decimal"/>
+      <w:lvlText w:val="%1."/>
+      <w:lvlJc w:val="left"/>
+      <w:pPr>
+        <w:ind w:left="720" w:hanging="360"/>
+      </w:pPr>
+      <w:rPr>
+        <w:rFonts w:hint="default"/>
+      </w:rPr>
+    </w:lvl>
+    <w:lvl w:ilvl="1" w:tplc="04090019" w:tentative="1">
+      <w:start w:val="1"/>
+      <w:numFmt w:val="lowerLetter"/>
+      <w:lvlText w:val="%2."/>
+      <w:lvlJc w:val="left"/>
+      <w:pPr>
+        <w:ind w:left="1440" w:hanging="360"/>
+      </w:pPr>
+    </w:lvl>
+    <w:lvl w:ilvl="2" w:tplc="0409001B" w:tentative="1">
+      <w:start w:val="1"/>
+      <w:numFmt w:val="lowerRoman"/>
+      <w:lvlText w:val="%3."/>
+      <w:lvlJc w:val="right"/>
+      <w:pPr>
+        <w:ind w:left="2160" w:hanging="180"/>
+      </w:pPr>
+    </w:lvl>
+    <w:lvl w:ilvl="3" w:tplc="0409000F" w:tentative="1">
+      <w:start w:val="1"/>
+      <w:numFmt w:val="decimal"/>
+      <w:lvlText w:val="%4."/>
+      <w:lvlJc w:val="left"/>
+      <w:pPr>
+        <w:ind w:left="2880" w:hanging="360"/>
+      </w:pPr>
+    </w:lvl>
+    <w:lvl w:ilvl="4" w:tplc="04090019" w:tentative="1">
+      <w:start w:val="1"/>
+      <w:numFmt w:val="lowerLetter"/>
+      <w:lvlText w:val="%5."/>
+      <w:lvlJc w:val="left"/>
+      <w:pPr>
+        <w:ind w:left="3600" w:hanging="360"/>
+      </w:pPr>
+    </w:lvl>
+    <w:lvl w:ilvl="5" w:tplc="0409001B" w:tentative="1">
+      <w:start w:val="1"/>
+      <w:numFmt w:val="lowerRoman"/>
+      <w:lvlText w:val="%6."/>
+      <w:lvlJc w:val="right"/>
+      <w:pPr>
+        <w:ind w:left="4320" w:hanging="180"/>
+      </w:pPr>
+    </w:lvl>
+    <w:lvl w:ilvl="6" w:tplc="0409000F" w:tentative="1">
+      <w:start w:val="1"/>
+      <w:numFmt w:val="decimal"/>
+      <w:lvlText w:val="%7."/>
+      <w:lvlJc w:val="left"/>
+      <w:pPr>
+        <w:ind w:left="5040" w:hanging="360"/>
+      </w:pPr>
+    </w:lvl>
+    <w:lvl w:ilvl="7" w:tplc="04090019" w:tentative="1">
+      <w:start w:val="1"/>
+      <w:numFmt w:val="lowerLetter"/>
+      <w:lvlText w:val="%8."/>
+      <w:lvlJc w:val="left"/>
+      <w:pPr>
+        <w:ind w:left="5760" w:hanging="360"/>
+      </w:pPr>
+    </w:lvl>
+    <w:lvl w:ilvl="8" w:tplc="0409001B" w:tentative="1">
+      <w:start w:val="1"/>
+      <w:numFmt w:val="lowerRoman"/>
+      <w:lvlText w:val="%9."/>
+      <w:lvlJc w:val="right"/>
+      <w:pPr>
+        <w:ind w:left="6480" w:hanging="180"/>
+      </w:pPr>
+    </w:lvl>
+  </w:abstractNum>
+  <w:abstractNum w:abstractNumId="40" w15:restartNumberingAfterBreak="0">
     <w:nsid w:val="6D0D642B"/>
     <w:multiLevelType w:val="hybridMultilevel"/>
     <w:tmpl w:val="7CB82E80"/>
@@ -9572,7 +10728,7 @@
       </w:pPr>
     </w:lvl>
   </w:abstractNum>
-  <w:abstractNum w:abstractNumId="38" w15:restartNumberingAfterBreak="0">
+  <w:abstractNum w:abstractNumId="41" w15:restartNumberingAfterBreak="0">
     <w:nsid w:val="6F985FA6"/>
     <w:multiLevelType w:val="hybridMultilevel"/>
     <w:tmpl w:val="3A1EDCBA"/>
@@ -9685,7 +10841,7 @@
       </w:rPr>
     </w:lvl>
   </w:abstractNum>
-  <w:abstractNum w:abstractNumId="39" w15:restartNumberingAfterBreak="0">
+  <w:abstractNum w:abstractNumId="42" w15:restartNumberingAfterBreak="0">
     <w:nsid w:val="72A20C09"/>
     <w:multiLevelType w:val="hybridMultilevel"/>
     <w:tmpl w:val="1F4AA8C8"/>
@@ -9798,7 +10954,7 @@
       </w:rPr>
     </w:lvl>
   </w:abstractNum>
-  <w:abstractNum w:abstractNumId="40" w15:restartNumberingAfterBreak="0">
+  <w:abstractNum w:abstractNumId="43" w15:restartNumberingAfterBreak="0">
     <w:nsid w:val="743D0D41"/>
     <w:multiLevelType w:val="hybridMultilevel"/>
     <w:tmpl w:val="44409CF0"/>
@@ -9911,7 +11067,7 @@
       </w:rPr>
     </w:lvl>
   </w:abstractNum>
-  <w:abstractNum w:abstractNumId="41" w15:restartNumberingAfterBreak="0">
+  <w:abstractNum w:abstractNumId="44" w15:restartNumberingAfterBreak="0">
     <w:nsid w:val="75D96142"/>
     <w:multiLevelType w:val="hybridMultilevel"/>
     <w:tmpl w:val="F5C67368"/>
@@ -10024,7 +11180,7 @@
       </w:rPr>
     </w:lvl>
   </w:abstractNum>
-  <w:abstractNum w:abstractNumId="42" w15:restartNumberingAfterBreak="0">
+  <w:abstractNum w:abstractNumId="45" w15:restartNumberingAfterBreak="0">
     <w:nsid w:val="762948E5"/>
     <w:multiLevelType w:val="hybridMultilevel"/>
     <w:tmpl w:val="A79EE7AA"/>
@@ -10137,7 +11293,96 @@
       </w:rPr>
     </w:lvl>
   </w:abstractNum>
-  <w:abstractNum w:abstractNumId="43" w15:restartNumberingAfterBreak="0">
+  <w:abstractNum w:abstractNumId="46" w15:restartNumberingAfterBreak="0">
+    <w:nsid w:val="766D163B"/>
+    <w:multiLevelType w:val="hybridMultilevel"/>
+    <w:tmpl w:val="967A2F8A"/>
+    <w:lvl w:ilvl="0" w:tplc="F1C48D0C">
+      <w:start w:val="1"/>
+      <w:numFmt w:val="decimal"/>
+      <w:lvlText w:val="%1."/>
+      <w:lvlJc w:val="left"/>
+      <w:pPr>
+        <w:ind w:left="1080" w:hanging="360"/>
+      </w:pPr>
+      <w:rPr>
+        <w:rFonts w:hint="default"/>
+      </w:rPr>
+    </w:lvl>
+    <w:lvl w:ilvl="1" w:tplc="04090019" w:tentative="1">
+      <w:start w:val="1"/>
+      <w:numFmt w:val="lowerLetter"/>
+      <w:lvlText w:val="%2."/>
+      <w:lvlJc w:val="left"/>
+      <w:pPr>
+        <w:ind w:left="1800" w:hanging="360"/>
+      </w:pPr>
+    </w:lvl>
+    <w:lvl w:ilvl="2" w:tplc="0409001B" w:tentative="1">
+      <w:start w:val="1"/>
+      <w:numFmt w:val="lowerRoman"/>
+      <w:lvlText w:val="%3."/>
+      <w:lvlJc w:val="right"/>
+      <w:pPr>
+        <w:ind w:left="2520" w:hanging="180"/>
+      </w:pPr>
+    </w:lvl>
+    <w:lvl w:ilvl="3" w:tplc="0409000F" w:tentative="1">
+      <w:start w:val="1"/>
+      <w:numFmt w:val="decimal"/>
+      <w:lvlText w:val="%4."/>
+      <w:lvlJc w:val="left"/>
+      <w:pPr>
+        <w:ind w:left="3240" w:hanging="360"/>
+      </w:pPr>
+    </w:lvl>
+    <w:lvl w:ilvl="4" w:tplc="04090019" w:tentative="1">
+      <w:start w:val="1"/>
+      <w:numFmt w:val="lowerLetter"/>
+      <w:lvlText w:val="%5."/>
+      <w:lvlJc w:val="left"/>
+      <w:pPr>
+        <w:ind w:left="3960" w:hanging="360"/>
+      </w:pPr>
+    </w:lvl>
+    <w:lvl w:ilvl="5" w:tplc="0409001B" w:tentative="1">
+      <w:start w:val="1"/>
+      <w:numFmt w:val="lowerRoman"/>
+      <w:lvlText w:val="%6."/>
+      <w:lvlJc w:val="right"/>
+      <w:pPr>
+        <w:ind w:left="4680" w:hanging="180"/>
+      </w:pPr>
+    </w:lvl>
+    <w:lvl w:ilvl="6" w:tplc="0409000F" w:tentative="1">
+      <w:start w:val="1"/>
+      <w:numFmt w:val="decimal"/>
+      <w:lvlText w:val="%7."/>
+      <w:lvlJc w:val="left"/>
+      <w:pPr>
+        <w:ind w:left="5400" w:hanging="360"/>
+      </w:pPr>
+    </w:lvl>
+    <w:lvl w:ilvl="7" w:tplc="04090019" w:tentative="1">
+      <w:start w:val="1"/>
+      <w:numFmt w:val="lowerLetter"/>
+      <w:lvlText w:val="%8."/>
+      <w:lvlJc w:val="left"/>
+      <w:pPr>
+        <w:ind w:left="6120" w:hanging="360"/>
+      </w:pPr>
+    </w:lvl>
+    <w:lvl w:ilvl="8" w:tplc="0409001B" w:tentative="1">
+      <w:start w:val="1"/>
+      <w:numFmt w:val="lowerRoman"/>
+      <w:lvlText w:val="%9."/>
+      <w:lvlJc w:val="right"/>
+      <w:pPr>
+        <w:ind w:left="6840" w:hanging="180"/>
+      </w:pPr>
+    </w:lvl>
+  </w:abstractNum>
+  <w:abstractNum w:abstractNumId="47" w15:restartNumberingAfterBreak="0">
     <w:nsid w:val="780F1B85"/>
     <w:multiLevelType w:val="hybridMultilevel"/>
     <w:tmpl w:val="CB3071EC"/>
@@ -10226,7 +11471,7 @@
       </w:pPr>
     </w:lvl>
   </w:abstractNum>
-  <w:abstractNum w:abstractNumId="44" w15:restartNumberingAfterBreak="0">
+  <w:abstractNum w:abstractNumId="48" w15:restartNumberingAfterBreak="0">
     <w:nsid w:val="785F20C4"/>
     <w:multiLevelType w:val="hybridMultilevel"/>
     <w:tmpl w:val="5712C88C"/>
@@ -10315,7 +11560,7 @@
       </w:pPr>
     </w:lvl>
   </w:abstractNum>
-  <w:abstractNum w:abstractNumId="45" w15:restartNumberingAfterBreak="0">
+  <w:abstractNum w:abstractNumId="49" w15:restartNumberingAfterBreak="0">
     <w:nsid w:val="7D0A3210"/>
     <w:multiLevelType w:val="hybridMultilevel"/>
     <w:tmpl w:val="A85C5EE4"/>
@@ -10430,22 +11675,22 @@
     </w:lvl>
   </w:abstractNum>
   <w:num w:numId="1">
-    <w:abstractNumId w:val="29"/>
+    <w:abstractNumId w:val="30"/>
   </w:num>
   <w:num w:numId="2">
     <w:abstractNumId w:val="23"/>
   </w:num>
   <w:num w:numId="3">
-    <w:abstractNumId w:val="43"/>
+    <w:abstractNumId w:val="47"/>
   </w:num>
   <w:num w:numId="4">
-    <w:abstractNumId w:val="44"/>
+    <w:abstractNumId w:val="48"/>
   </w:num>
   <w:num w:numId="5">
-    <w:abstractNumId w:val="36"/>
+    <w:abstractNumId w:val="38"/>
   </w:num>
   <w:num w:numId="6">
-    <w:abstractNumId w:val="33"/>
+    <w:abstractNumId w:val="35"/>
   </w:num>
   <w:num w:numId="7">
     <w:abstractNumId w:val="11"/>
@@ -10457,13 +11702,13 @@
     <w:abstractNumId w:val="7"/>
   </w:num>
   <w:num w:numId="10">
+    <w:abstractNumId w:val="40"/>
+  </w:num>
+  <w:num w:numId="11">
     <w:abstractNumId w:val="37"/>
   </w:num>
-  <w:num w:numId="11">
-    <w:abstractNumId w:val="35"/>
-  </w:num>
   <w:num w:numId="12">
-    <w:abstractNumId w:val="32"/>
+    <w:abstractNumId w:val="33"/>
   </w:num>
   <w:num w:numId="13">
     <w:abstractNumId w:val="21"/>
@@ -10475,7 +11720,7 @@
     <w:abstractNumId w:val="13"/>
   </w:num>
   <w:num w:numId="16">
-    <w:abstractNumId w:val="45"/>
+    <w:abstractNumId w:val="49"/>
   </w:num>
   <w:num w:numId="17">
     <w:abstractNumId w:val="5"/>
@@ -10484,7 +11729,7 @@
     <w:abstractNumId w:val="20"/>
   </w:num>
   <w:num w:numId="19">
-    <w:abstractNumId w:val="38"/>
+    <w:abstractNumId w:val="41"/>
   </w:num>
   <w:num w:numId="20">
     <w:abstractNumId w:val="2"/>
@@ -10499,16 +11744,16 @@
     <w:abstractNumId w:val="10"/>
   </w:num>
   <w:num w:numId="24">
-    <w:abstractNumId w:val="39"/>
+    <w:abstractNumId w:val="42"/>
   </w:num>
   <w:num w:numId="25">
     <w:abstractNumId w:val="9"/>
   </w:num>
   <w:num w:numId="26">
-    <w:abstractNumId w:val="24"/>
+    <w:abstractNumId w:val="25"/>
   </w:num>
   <w:num w:numId="27">
-    <w:abstractNumId w:val="34"/>
+    <w:abstractNumId w:val="36"/>
   </w:num>
   <w:num w:numId="28">
     <w:abstractNumId w:val="15"/>
@@ -10517,16 +11762,16 @@
     <w:abstractNumId w:val="19"/>
   </w:num>
   <w:num w:numId="30">
+    <w:abstractNumId w:val="32"/>
+  </w:num>
+  <w:num w:numId="31">
     <w:abstractNumId w:val="31"/>
   </w:num>
-  <w:num w:numId="31">
-    <w:abstractNumId w:val="30"/>
-  </w:num>
   <w:num w:numId="32">
-    <w:abstractNumId w:val="40"/>
+    <w:abstractNumId w:val="43"/>
   </w:num>
   <w:num w:numId="33">
-    <w:abstractNumId w:val="26"/>
+    <w:abstractNumId w:val="27"/>
   </w:num>
   <w:num w:numId="34">
     <w:abstractNumId w:val="16"/>
@@ -10541,10 +11786,10 @@
     <w:abstractNumId w:val="4"/>
   </w:num>
   <w:num w:numId="38">
-    <w:abstractNumId w:val="28"/>
+    <w:abstractNumId w:val="29"/>
   </w:num>
   <w:num w:numId="39">
-    <w:abstractNumId w:val="27"/>
+    <w:abstractNumId w:val="28"/>
   </w:num>
   <w:num w:numId="40">
     <w:abstractNumId w:val="14"/>
@@ -10553,19 +11798,31 @@
     <w:abstractNumId w:val="12"/>
   </w:num>
   <w:num w:numId="42">
-    <w:abstractNumId w:val="42"/>
+    <w:abstractNumId w:val="45"/>
   </w:num>
   <w:num w:numId="43">
-    <w:abstractNumId w:val="41"/>
+    <w:abstractNumId w:val="44"/>
   </w:num>
   <w:num w:numId="44">
-    <w:abstractNumId w:val="25"/>
+    <w:abstractNumId w:val="26"/>
   </w:num>
   <w:num w:numId="45">
     <w:abstractNumId w:val="22"/>
   </w:num>
   <w:num w:numId="46">
     <w:abstractNumId w:val="8"/>
+  </w:num>
+  <w:num w:numId="47">
+    <w:abstractNumId w:val="46"/>
+  </w:num>
+  <w:num w:numId="48">
+    <w:abstractNumId w:val="24"/>
+  </w:num>
+  <w:num w:numId="49">
+    <w:abstractNumId w:val="39"/>
+  </w:num>
+  <w:num w:numId="50">
+    <w:abstractNumId w:val="34"/>
   </w:num>
 </w:numbering>
 </file>

</xml_diff>